<commit_message>
updates from last meeting
</commit_message>
<xml_diff>
--- a/Outputs/demographics.docx
+++ b/Outputs/demographics.docx
@@ -127,7 +127,7 @@
                 <w:rFonts w:ascii="Calibri" w:hAnsi="Calibri"/>
                 <w:sz w:val="20"/>
               </w:rPr>
-              <w:t xml:space="preserve">N = 396,366</w:t>
+              <w:t xml:space="preserve">N = 1,089,555</w:t>
             </w:r>
             <w:r>
               <w:rPr>
@@ -174,7 +174,7 @@
                 <w:rFonts w:ascii="Calibri" w:hAnsi="Calibri"/>
                 <w:sz w:val="20"/>
               </w:rPr>
-              <w:t xml:space="preserve">N = 639,454</w:t>
+              <w:t xml:space="preserve">N = 2,003,858</w:t>
             </w:r>
             <w:r>
               <w:rPr>
@@ -237,31 +237,31 @@
                 <w:rFonts w:ascii="Calibri" w:hAnsi="Calibri"/>
                 <w:sz w:val="20"/>
               </w:rPr>
-              <w:t xml:space="default"/>
-            </w:r>
-          </w:p>
-        </w:tc>
-        <w:tc>
-          <w:tcPr>
-            <w:tcBorders>
-              <w:top w:val="single" w:space="0" w:color="D3D3D3"/>
-              <w:bottom w:val="single" w:space="0" w:color="D3D3D3"/>
-              <w:start w:val="single" w:space="0" w:color="D3D3D3"/>
-              <w:end w:val="single" w:space="0" w:color="D3D3D3"/>
-            </w:tcBorders>
-          </w:tcPr>
-          <w:p>
-            <w:pPr>
-              <w:spacing w:before="0" w:after="60"/>
-              <w:keepNext/>
-              <w:jc w:val="center"/>
-            </w:pPr>
-            <w:r>
-              <w:rPr>
-                <w:rFonts w:ascii="Calibri" w:hAnsi="Calibri"/>
-                <w:sz w:val="20"/>
-              </w:rPr>
-              <w:t xml:space="default"/>
+              <w:t xml:space="default">14.83 (1.63)</w:t>
+            </w:r>
+          </w:p>
+        </w:tc>
+        <w:tc>
+          <w:tcPr>
+            <w:tcBorders>
+              <w:top w:val="single" w:space="0" w:color="D3D3D3"/>
+              <w:bottom w:val="single" w:space="0" w:color="D3D3D3"/>
+              <w:start w:val="single" w:space="0" w:color="D3D3D3"/>
+              <w:end w:val="single" w:space="0" w:color="D3D3D3"/>
+            </w:tcBorders>
+          </w:tcPr>
+          <w:p>
+            <w:pPr>
+              <w:spacing w:before="0" w:after="60"/>
+              <w:keepNext/>
+              <w:jc w:val="center"/>
+            </w:pPr>
+            <w:r>
+              <w:rPr>
+                <w:rFonts w:ascii="Calibri" w:hAnsi="Calibri"/>
+                <w:sz w:val="20"/>
+              </w:rPr>
+              <w:t xml:space="default">14.41 (1.65)</w:t>
             </w:r>
           </w:p>
         </w:tc>
@@ -289,56 +289,57 @@
               <w:rPr>
                 <w:rFonts w:ascii="Calibri" w:hAnsi="Calibri"/>
                 <w:sz w:val="20"/>
-              </w:rPr>
-              <w:t xml:space="default">    12</w:t>
-            </w:r>
-          </w:p>
-        </w:tc>
-        <w:tc>
-          <w:tcPr>
-            <w:tcBorders>
-              <w:top w:val="single" w:space="0" w:color="D3D3D3"/>
-              <w:bottom w:val="single" w:space="0" w:color="D3D3D3"/>
-              <w:start w:val="single" w:space="0" w:color="D3D3D3"/>
-              <w:end w:val="single" w:space="0" w:color="D3D3D3"/>
-            </w:tcBorders>
-          </w:tcPr>
-          <w:p>
-            <w:pPr>
-              <w:spacing w:before="0" w:after="60"/>
-              <w:keepNext/>
-              <w:jc w:val="center"/>
-            </w:pPr>
-            <w:r>
-              <w:rPr>
-                <w:rFonts w:ascii="Calibri" w:hAnsi="Calibri"/>
-                <w:sz w:val="20"/>
-              </w:rPr>
-              <w:t xml:space="default">59,074.67 (6%) </w:t>
-            </w:r>
-          </w:p>
-        </w:tc>
-        <w:tc>
-          <w:tcPr>
-            <w:tcBorders>
-              <w:top w:val="single" w:space="0" w:color="D3D3D3"/>
-              <w:bottom w:val="single" w:space="0" w:color="D3D3D3"/>
-              <w:start w:val="single" w:space="0" w:color="D3D3D3"/>
-              <w:end w:val="single" w:space="0" w:color="D3D3D3"/>
-            </w:tcBorders>
-          </w:tcPr>
-          <w:p>
-            <w:pPr>
-              <w:spacing w:before="0" w:after="60"/>
-              <w:keepNext/>
-              <w:jc w:val="center"/>
-            </w:pPr>
-            <w:r>
-              <w:rPr>
-                <w:rFonts w:ascii="Calibri" w:hAnsi="Calibri"/>
-                <w:sz w:val="20"/>
-              </w:rPr>
-              <w:t xml:space="default">94,278.67 (9%) </w:t>
+                <w:b w:val="true"/>
+              </w:rPr>
+              <w:t xml:space="default">Sex</w:t>
+            </w:r>
+          </w:p>
+        </w:tc>
+        <w:tc>
+          <w:tcPr>
+            <w:tcBorders>
+              <w:top w:val="single" w:space="0" w:color="D3D3D3"/>
+              <w:bottom w:val="single" w:space="0" w:color="D3D3D3"/>
+              <w:start w:val="single" w:space="0" w:color="D3D3D3"/>
+              <w:end w:val="single" w:space="0" w:color="D3D3D3"/>
+            </w:tcBorders>
+          </w:tcPr>
+          <w:p>
+            <w:pPr>
+              <w:spacing w:before="0" w:after="60"/>
+              <w:keepNext/>
+              <w:jc w:val="center"/>
+            </w:pPr>
+            <w:r>
+              <w:rPr>
+                <w:rFonts w:ascii="Calibri" w:hAnsi="Calibri"/>
+                <w:sz w:val="20"/>
+              </w:rPr>
+              <w:t xml:space="default"/>
+            </w:r>
+          </w:p>
+        </w:tc>
+        <w:tc>
+          <w:tcPr>
+            <w:tcBorders>
+              <w:top w:val="single" w:space="0" w:color="D3D3D3"/>
+              <w:bottom w:val="single" w:space="0" w:color="D3D3D3"/>
+              <w:start w:val="single" w:space="0" w:color="D3D3D3"/>
+              <w:end w:val="single" w:space="0" w:color="D3D3D3"/>
+            </w:tcBorders>
+          </w:tcPr>
+          <w:p>
+            <w:pPr>
+              <w:spacing w:before="0" w:after="60"/>
+              <w:keepNext/>
+              <w:jc w:val="center"/>
+            </w:pPr>
+            <w:r>
+              <w:rPr>
+                <w:rFonts w:ascii="Calibri" w:hAnsi="Calibri"/>
+                <w:sz w:val="20"/>
+              </w:rPr>
+              <w:t xml:space="default"/>
             </w:r>
           </w:p>
         </w:tc>
@@ -367,55 +368,55 @@
                 <w:rFonts w:ascii="Calibri" w:hAnsi="Calibri"/>
                 <w:sz w:val="20"/>
               </w:rPr>
-              <w:t xml:space="default">    13</w:t>
-            </w:r>
-          </w:p>
-        </w:tc>
-        <w:tc>
-          <w:tcPr>
-            <w:tcBorders>
-              <w:top w:val="single" w:space="0" w:color="D3D3D3"/>
-              <w:bottom w:val="single" w:space="0" w:color="D3D3D3"/>
-              <w:start w:val="single" w:space="0" w:color="D3D3D3"/>
-              <w:end w:val="single" w:space="0" w:color="D3D3D3"/>
-            </w:tcBorders>
-          </w:tcPr>
-          <w:p>
-            <w:pPr>
-              <w:spacing w:before="0" w:after="60"/>
-              <w:keepNext/>
-              <w:jc w:val="center"/>
-            </w:pPr>
-            <w:r>
-              <w:rPr>
-                <w:rFonts w:ascii="Calibri" w:hAnsi="Calibri"/>
-                <w:sz w:val="20"/>
-              </w:rPr>
-              <w:t xml:space="default">61,965.67 (6%) </w:t>
-            </w:r>
-          </w:p>
-        </w:tc>
-        <w:tc>
-          <w:tcPr>
-            <w:tcBorders>
-              <w:top w:val="single" w:space="0" w:color="D3D3D3"/>
-              <w:bottom w:val="single" w:space="0" w:color="D3D3D3"/>
-              <w:start w:val="single" w:space="0" w:color="D3D3D3"/>
-              <w:end w:val="single" w:space="0" w:color="D3D3D3"/>
-            </w:tcBorders>
-          </w:tcPr>
-          <w:p>
-            <w:pPr>
-              <w:spacing w:before="0" w:after="60"/>
-              <w:keepNext/>
-              <w:jc w:val="center"/>
-            </w:pPr>
-            <w:r>
-              <w:rPr>
-                <w:rFonts w:ascii="Calibri" w:hAnsi="Calibri"/>
-                <w:sz w:val="20"/>
-              </w:rPr>
-              <w:t xml:space="default">97,441.67 (9%) </w:t>
+              <w:t xml:space="default">    Male</w:t>
+            </w:r>
+          </w:p>
+        </w:tc>
+        <w:tc>
+          <w:tcPr>
+            <w:tcBorders>
+              <w:top w:val="single" w:space="0" w:color="D3D3D3"/>
+              <w:bottom w:val="single" w:space="0" w:color="D3D3D3"/>
+              <w:start w:val="single" w:space="0" w:color="D3D3D3"/>
+              <w:end w:val="single" w:space="0" w:color="D3D3D3"/>
+            </w:tcBorders>
+          </w:tcPr>
+          <w:p>
+            <w:pPr>
+              <w:spacing w:before="0" w:after="60"/>
+              <w:keepNext/>
+              <w:jc w:val="center"/>
+            </w:pPr>
+            <w:r>
+              <w:rPr>
+                <w:rFonts w:ascii="Calibri" w:hAnsi="Calibri"/>
+                <w:sz w:val="20"/>
+              </w:rPr>
+              <w:t xml:space="default">424,909.3 (14%) </w:t>
+            </w:r>
+          </w:p>
+        </w:tc>
+        <w:tc>
+          <w:tcPr>
+            <w:tcBorders>
+              <w:top w:val="single" w:space="0" w:color="D3D3D3"/>
+              <w:bottom w:val="single" w:space="0" w:color="D3D3D3"/>
+              <w:start w:val="single" w:space="0" w:color="D3D3D3"/>
+              <w:end w:val="single" w:space="0" w:color="D3D3D3"/>
+            </w:tcBorders>
+          </w:tcPr>
+          <w:p>
+            <w:pPr>
+              <w:spacing w:before="0" w:after="60"/>
+              <w:keepNext/>
+              <w:jc w:val="center"/>
+            </w:pPr>
+            <w:r>
+              <w:rPr>
+                <w:rFonts w:ascii="Calibri" w:hAnsi="Calibri"/>
+                <w:sz w:val="20"/>
+              </w:rPr>
+              <w:t xml:space="default">1,160,936 (38%) </w:t>
             </w:r>
           </w:p>
         </w:tc>
@@ -444,55 +445,55 @@
                 <w:rFonts w:ascii="Calibri" w:hAnsi="Calibri"/>
                 <w:sz w:val="20"/>
               </w:rPr>
-              <w:t xml:space="default">    14</w:t>
-            </w:r>
-          </w:p>
-        </w:tc>
-        <w:tc>
-          <w:tcPr>
-            <w:tcBorders>
-              <w:top w:val="single" w:space="0" w:color="D3D3D3"/>
-              <w:bottom w:val="single" w:space="0" w:color="D3D3D3"/>
-              <w:start w:val="single" w:space="0" w:color="D3D3D3"/>
-              <w:end w:val="single" w:space="0" w:color="D3D3D3"/>
-            </w:tcBorders>
-          </w:tcPr>
-          <w:p>
-            <w:pPr>
-              <w:spacing w:before="0" w:after="60"/>
-              <w:keepNext/>
-              <w:jc w:val="center"/>
-            </w:pPr>
-            <w:r>
-              <w:rPr>
-                <w:rFonts w:ascii="Calibri" w:hAnsi="Calibri"/>
-                <w:sz w:val="20"/>
-              </w:rPr>
-              <w:t xml:space="default">68,321.67 (7%) </w:t>
-            </w:r>
-          </w:p>
-        </w:tc>
-        <w:tc>
-          <w:tcPr>
-            <w:tcBorders>
-              <w:top w:val="single" w:space="0" w:color="D3D3D3"/>
-              <w:bottom w:val="single" w:space="0" w:color="D3D3D3"/>
-              <w:start w:val="single" w:space="0" w:color="D3D3D3"/>
-              <w:end w:val="single" w:space="0" w:color="D3D3D3"/>
-            </w:tcBorders>
-          </w:tcPr>
-          <w:p>
-            <w:pPr>
-              <w:spacing w:before="0" w:after="60"/>
-              <w:keepNext/>
-              <w:jc w:val="center"/>
-            </w:pPr>
-            <w:r>
-              <w:rPr>
-                <w:rFonts w:ascii="Calibri" w:hAnsi="Calibri"/>
-                <w:sz w:val="20"/>
-              </w:rPr>
-              <w:t xml:space="default">117,524.3 (11%) </w:t>
+              <w:t xml:space="default">    Female</w:t>
+            </w:r>
+          </w:p>
+        </w:tc>
+        <w:tc>
+          <w:tcPr>
+            <w:tcBorders>
+              <w:top w:val="single" w:space="0" w:color="D3D3D3"/>
+              <w:bottom w:val="single" w:space="0" w:color="D3D3D3"/>
+              <w:start w:val="single" w:space="0" w:color="D3D3D3"/>
+              <w:end w:val="single" w:space="0" w:color="D3D3D3"/>
+            </w:tcBorders>
+          </w:tcPr>
+          <w:p>
+            <w:pPr>
+              <w:spacing w:before="0" w:after="60"/>
+              <w:keepNext/>
+              <w:jc w:val="center"/>
+            </w:pPr>
+            <w:r>
+              <w:rPr>
+                <w:rFonts w:ascii="Calibri" w:hAnsi="Calibri"/>
+                <w:sz w:val="20"/>
+              </w:rPr>
+              <w:t xml:space="default">664,645.7 (21%) </w:t>
+            </w:r>
+          </w:p>
+        </w:tc>
+        <w:tc>
+          <w:tcPr>
+            <w:tcBorders>
+              <w:top w:val="single" w:space="0" w:color="D3D3D3"/>
+              <w:bottom w:val="single" w:space="0" w:color="D3D3D3"/>
+              <w:start w:val="single" w:space="0" w:color="D3D3D3"/>
+              <w:end w:val="single" w:space="0" w:color="D3D3D3"/>
+            </w:tcBorders>
+          </w:tcPr>
+          <w:p>
+            <w:pPr>
+              <w:spacing w:before="0" w:after="60"/>
+              <w:keepNext/>
+              <w:jc w:val="center"/>
+            </w:pPr>
+            <w:r>
+              <w:rPr>
+                <w:rFonts w:ascii="Calibri" w:hAnsi="Calibri"/>
+                <w:sz w:val="20"/>
+              </w:rPr>
+              <w:t xml:space="default">842,922 (27%) </w:t>
             </w:r>
           </w:p>
         </w:tc>
@@ -520,56 +521,57 @@
               <w:rPr>
                 <w:rFonts w:ascii="Calibri" w:hAnsi="Calibri"/>
                 <w:sz w:val="20"/>
-              </w:rPr>
-              <w:t xml:space="default">    15</w:t>
-            </w:r>
-          </w:p>
-        </w:tc>
-        <w:tc>
-          <w:tcPr>
-            <w:tcBorders>
-              <w:top w:val="single" w:space="0" w:color="D3D3D3"/>
-              <w:bottom w:val="single" w:space="0" w:color="D3D3D3"/>
-              <w:start w:val="single" w:space="0" w:color="D3D3D3"/>
-              <w:end w:val="single" w:space="0" w:color="D3D3D3"/>
-            </w:tcBorders>
-          </w:tcPr>
-          <w:p>
-            <w:pPr>
-              <w:spacing w:before="0" w:after="60"/>
-              <w:keepNext/>
-              <w:jc w:val="center"/>
-            </w:pPr>
-            <w:r>
-              <w:rPr>
-                <w:rFonts w:ascii="Calibri" w:hAnsi="Calibri"/>
-                <w:sz w:val="20"/>
-              </w:rPr>
-              <w:t xml:space="default">68,624 (7%) </w:t>
-            </w:r>
-          </w:p>
-        </w:tc>
-        <w:tc>
-          <w:tcPr>
-            <w:tcBorders>
-              <w:top w:val="single" w:space="0" w:color="D3D3D3"/>
-              <w:bottom w:val="single" w:space="0" w:color="D3D3D3"/>
-              <w:start w:val="single" w:space="0" w:color="D3D3D3"/>
-              <w:end w:val="single" w:space="0" w:color="D3D3D3"/>
-            </w:tcBorders>
-          </w:tcPr>
-          <w:p>
-            <w:pPr>
-              <w:spacing w:before="0" w:after="60"/>
-              <w:keepNext/>
-              <w:jc w:val="center"/>
-            </w:pPr>
-            <w:r>
-              <w:rPr>
-                <w:rFonts w:ascii="Calibri" w:hAnsi="Calibri"/>
-                <w:sz w:val="20"/>
-              </w:rPr>
-              <w:t xml:space="default">108,322 (10%) </w:t>
+                <w:b w:val="true"/>
+              </w:rPr>
+              <w:t xml:space="default">Ethnicity</w:t>
+            </w:r>
+          </w:p>
+        </w:tc>
+        <w:tc>
+          <w:tcPr>
+            <w:tcBorders>
+              <w:top w:val="single" w:space="0" w:color="D3D3D3"/>
+              <w:bottom w:val="single" w:space="0" w:color="D3D3D3"/>
+              <w:start w:val="single" w:space="0" w:color="D3D3D3"/>
+              <w:end w:val="single" w:space="0" w:color="D3D3D3"/>
+            </w:tcBorders>
+          </w:tcPr>
+          <w:p>
+            <w:pPr>
+              <w:spacing w:before="0" w:after="60"/>
+              <w:keepNext/>
+              <w:jc w:val="center"/>
+            </w:pPr>
+            <w:r>
+              <w:rPr>
+                <w:rFonts w:ascii="Calibri" w:hAnsi="Calibri"/>
+                <w:sz w:val="20"/>
+              </w:rPr>
+              <w:t xml:space="default"/>
+            </w:r>
+          </w:p>
+        </w:tc>
+        <w:tc>
+          <w:tcPr>
+            <w:tcBorders>
+              <w:top w:val="single" w:space="0" w:color="D3D3D3"/>
+              <w:bottom w:val="single" w:space="0" w:color="D3D3D3"/>
+              <w:start w:val="single" w:space="0" w:color="D3D3D3"/>
+              <w:end w:val="single" w:space="0" w:color="D3D3D3"/>
+            </w:tcBorders>
+          </w:tcPr>
+          <w:p>
+            <w:pPr>
+              <w:spacing w:before="0" w:after="60"/>
+              <w:keepNext/>
+              <w:jc w:val="center"/>
+            </w:pPr>
+            <w:r>
+              <w:rPr>
+                <w:rFonts w:ascii="Calibri" w:hAnsi="Calibri"/>
+                <w:sz w:val="20"/>
+              </w:rPr>
+              <w:t xml:space="default"/>
             </w:r>
           </w:p>
         </w:tc>
@@ -598,55 +600,55 @@
                 <w:rFonts w:ascii="Calibri" w:hAnsi="Calibri"/>
                 <w:sz w:val="20"/>
               </w:rPr>
-              <w:t xml:space="default">    16</w:t>
-            </w:r>
-          </w:p>
-        </w:tc>
-        <w:tc>
-          <w:tcPr>
-            <w:tcBorders>
-              <w:top w:val="single" w:space="0" w:color="D3D3D3"/>
-              <w:bottom w:val="single" w:space="0" w:color="D3D3D3"/>
-              <w:start w:val="single" w:space="0" w:color="D3D3D3"/>
-              <w:end w:val="single" w:space="0" w:color="D3D3D3"/>
-            </w:tcBorders>
-          </w:tcPr>
-          <w:p>
-            <w:pPr>
-              <w:spacing w:before="0" w:after="60"/>
-              <w:keepNext/>
-              <w:jc w:val="center"/>
-            </w:pPr>
-            <w:r>
-              <w:rPr>
-                <w:rFonts w:ascii="Calibri" w:hAnsi="Calibri"/>
-                <w:sz w:val="20"/>
-              </w:rPr>
-              <w:t xml:space="default">72,739.33 (7%) </w:t>
-            </w:r>
-          </w:p>
-        </w:tc>
-        <w:tc>
-          <w:tcPr>
-            <w:tcBorders>
-              <w:top w:val="single" w:space="0" w:color="D3D3D3"/>
-              <w:bottom w:val="single" w:space="0" w:color="D3D3D3"/>
-              <w:start w:val="single" w:space="0" w:color="D3D3D3"/>
-              <w:end w:val="single" w:space="0" w:color="D3D3D3"/>
-            </w:tcBorders>
-          </w:tcPr>
-          <w:p>
-            <w:pPr>
-              <w:spacing w:before="0" w:after="60"/>
-              <w:keepNext/>
-              <w:jc w:val="center"/>
-            </w:pPr>
-            <w:r>
-              <w:rPr>
-                <w:rFonts w:ascii="Calibri" w:hAnsi="Calibri"/>
-                <w:sz w:val="20"/>
-              </w:rPr>
-              <w:t xml:space="default">110,827.3 (11%) </w:t>
+              <w:t xml:space="default">    Hispanic</w:t>
+            </w:r>
+          </w:p>
+        </w:tc>
+        <w:tc>
+          <w:tcPr>
+            <w:tcBorders>
+              <w:top w:val="single" w:space="0" w:color="D3D3D3"/>
+              <w:bottom w:val="single" w:space="0" w:color="D3D3D3"/>
+              <w:start w:val="single" w:space="0" w:color="D3D3D3"/>
+              <w:end w:val="single" w:space="0" w:color="D3D3D3"/>
+            </w:tcBorders>
+          </w:tcPr>
+          <w:p>
+            <w:pPr>
+              <w:spacing w:before="0" w:after="60"/>
+              <w:keepNext/>
+              <w:jc w:val="center"/>
+            </w:pPr>
+            <w:r>
+              <w:rPr>
+                <w:rFonts w:ascii="Calibri" w:hAnsi="Calibri"/>
+                <w:sz w:val="20"/>
+              </w:rPr>
+              <w:t xml:space="default">506,995.2 (16%) </w:t>
+            </w:r>
+          </w:p>
+        </w:tc>
+        <w:tc>
+          <w:tcPr>
+            <w:tcBorders>
+              <w:top w:val="single" w:space="0" w:color="D3D3D3"/>
+              <w:bottom w:val="single" w:space="0" w:color="D3D3D3"/>
+              <w:start w:val="single" w:space="0" w:color="D3D3D3"/>
+              <w:end w:val="single" w:space="0" w:color="D3D3D3"/>
+            </w:tcBorders>
+          </w:tcPr>
+          <w:p>
+            <w:pPr>
+              <w:spacing w:before="0" w:after="60"/>
+              <w:keepNext/>
+              <w:jc w:val="center"/>
+            </w:pPr>
+            <w:r>
+              <w:rPr>
+                <w:rFonts w:ascii="Calibri" w:hAnsi="Calibri"/>
+                <w:sz w:val="20"/>
+              </w:rPr>
+              <w:t xml:space="default">1,073,605 (35%) </w:t>
             </w:r>
           </w:p>
         </w:tc>
@@ -675,55 +677,55 @@
                 <w:rFonts w:ascii="Calibri" w:hAnsi="Calibri"/>
                 <w:sz w:val="20"/>
               </w:rPr>
-              <w:t xml:space="default">    17</w:t>
-            </w:r>
-          </w:p>
-        </w:tc>
-        <w:tc>
-          <w:tcPr>
-            <w:tcBorders>
-              <w:top w:val="single" w:space="0" w:color="D3D3D3"/>
-              <w:bottom w:val="single" w:space="0" w:color="D3D3D3"/>
-              <w:start w:val="single" w:space="0" w:color="D3D3D3"/>
-              <w:end w:val="single" w:space="0" w:color="D3D3D3"/>
-            </w:tcBorders>
-          </w:tcPr>
-          <w:p>
-            <w:pPr>
-              <w:spacing w:before="0" w:after="60"/>
-              <w:keepNext/>
-              <w:jc w:val="center"/>
-            </w:pPr>
-            <w:r>
-              <w:rPr>
-                <w:rFonts w:ascii="Calibri" w:hAnsi="Calibri"/>
-                <w:sz w:val="20"/>
-              </w:rPr>
-              <w:t xml:space="default">65,641 (6%) </w:t>
-            </w:r>
-          </w:p>
-        </w:tc>
-        <w:tc>
-          <w:tcPr>
-            <w:tcBorders>
-              <w:top w:val="single" w:space="0" w:color="D3D3D3"/>
-              <w:bottom w:val="single" w:space="0" w:color="D3D3D3"/>
-              <w:start w:val="single" w:space="0" w:color="D3D3D3"/>
-              <w:end w:val="single" w:space="0" w:color="D3D3D3"/>
-            </w:tcBorders>
-          </w:tcPr>
-          <w:p>
-            <w:pPr>
-              <w:spacing w:before="0" w:after="60"/>
-              <w:keepNext/>
-              <w:jc w:val="center"/>
-            </w:pPr>
-            <w:r>
-              <w:rPr>
-                <w:rFonts w:ascii="Calibri" w:hAnsi="Calibri"/>
-                <w:sz w:val="20"/>
-              </w:rPr>
-              <w:t xml:space="default">111,059.7 (11%) </w:t>
+              <w:t xml:space="default">    White, Non-Hispanic</w:t>
+            </w:r>
+          </w:p>
+        </w:tc>
+        <w:tc>
+          <w:tcPr>
+            <w:tcBorders>
+              <w:top w:val="single" w:space="0" w:color="D3D3D3"/>
+              <w:bottom w:val="single" w:space="0" w:color="D3D3D3"/>
+              <w:start w:val="single" w:space="0" w:color="D3D3D3"/>
+              <w:end w:val="single" w:space="0" w:color="D3D3D3"/>
+            </w:tcBorders>
+          </w:tcPr>
+          <w:p>
+            <w:pPr>
+              <w:spacing w:before="0" w:after="60"/>
+              <w:keepNext/>
+              <w:jc w:val="center"/>
+            </w:pPr>
+            <w:r>
+              <w:rPr>
+                <w:rFonts w:ascii="Calibri" w:hAnsi="Calibri"/>
+                <w:sz w:val="20"/>
+              </w:rPr>
+              <w:t xml:space="default">345,904 (11%) </w:t>
+            </w:r>
+          </w:p>
+        </w:tc>
+        <w:tc>
+          <w:tcPr>
+            <w:tcBorders>
+              <w:top w:val="single" w:space="0" w:color="D3D3D3"/>
+              <w:bottom w:val="single" w:space="0" w:color="D3D3D3"/>
+              <w:start w:val="single" w:space="0" w:color="D3D3D3"/>
+              <w:end w:val="single" w:space="0" w:color="D3D3D3"/>
+            </w:tcBorders>
+          </w:tcPr>
+          <w:p>
+            <w:pPr>
+              <w:spacing w:before="0" w:after="60"/>
+              <w:keepNext/>
+              <w:jc w:val="center"/>
+            </w:pPr>
+            <w:r>
+              <w:rPr>
+                <w:rFonts w:ascii="Calibri" w:hAnsi="Calibri"/>
+                <w:sz w:val="20"/>
+              </w:rPr>
+              <w:t xml:space="default">467,371 (15%) </w:t>
             </w:r>
           </w:p>
         </w:tc>
@@ -751,57 +753,56 @@
               <w:rPr>
                 <w:rFonts w:ascii="Calibri" w:hAnsi="Calibri"/>
                 <w:sz w:val="20"/>
-                <w:b w:val="true"/>
-              </w:rPr>
-              <w:t xml:space="default">Race</w:t>
-            </w:r>
-          </w:p>
-        </w:tc>
-        <w:tc>
-          <w:tcPr>
-            <w:tcBorders>
-              <w:top w:val="single" w:space="0" w:color="D3D3D3"/>
-              <w:bottom w:val="single" w:space="0" w:color="D3D3D3"/>
-              <w:start w:val="single" w:space="0" w:color="D3D3D3"/>
-              <w:end w:val="single" w:space="0" w:color="D3D3D3"/>
-            </w:tcBorders>
-          </w:tcPr>
-          <w:p>
-            <w:pPr>
-              <w:spacing w:before="0" w:after="60"/>
-              <w:keepNext/>
-              <w:jc w:val="center"/>
-            </w:pPr>
-            <w:r>
-              <w:rPr>
-                <w:rFonts w:ascii="Calibri" w:hAnsi="Calibri"/>
-                <w:sz w:val="20"/>
-              </w:rPr>
-              <w:t xml:space="default"/>
-            </w:r>
-          </w:p>
-        </w:tc>
-        <w:tc>
-          <w:tcPr>
-            <w:tcBorders>
-              <w:top w:val="single" w:space="0" w:color="D3D3D3"/>
-              <w:bottom w:val="single" w:space="0" w:color="D3D3D3"/>
-              <w:start w:val="single" w:space="0" w:color="D3D3D3"/>
-              <w:end w:val="single" w:space="0" w:color="D3D3D3"/>
-            </w:tcBorders>
-          </w:tcPr>
-          <w:p>
-            <w:pPr>
-              <w:spacing w:before="0" w:after="60"/>
-              <w:keepNext/>
-              <w:jc w:val="center"/>
-            </w:pPr>
-            <w:r>
-              <w:rPr>
-                <w:rFonts w:ascii="Calibri" w:hAnsi="Calibri"/>
-                <w:sz w:val="20"/>
-              </w:rPr>
-              <w:t xml:space="default"/>
+              </w:rPr>
+              <w:t xml:space="default">    Other Race</w:t>
+            </w:r>
+          </w:p>
+        </w:tc>
+        <w:tc>
+          <w:tcPr>
+            <w:tcBorders>
+              <w:top w:val="single" w:space="0" w:color="D3D3D3"/>
+              <w:bottom w:val="single" w:space="0" w:color="D3D3D3"/>
+              <w:start w:val="single" w:space="0" w:color="D3D3D3"/>
+              <w:end w:val="single" w:space="0" w:color="D3D3D3"/>
+            </w:tcBorders>
+          </w:tcPr>
+          <w:p>
+            <w:pPr>
+              <w:spacing w:before="0" w:after="60"/>
+              <w:keepNext/>
+              <w:jc w:val="center"/>
+            </w:pPr>
+            <w:r>
+              <w:rPr>
+                <w:rFonts w:ascii="Calibri" w:hAnsi="Calibri"/>
+                <w:sz w:val="20"/>
+              </w:rPr>
+              <w:t xml:space="default">34,329.28 (1%) </w:t>
+            </w:r>
+          </w:p>
+        </w:tc>
+        <w:tc>
+          <w:tcPr>
+            <w:tcBorders>
+              <w:top w:val="single" w:space="0" w:color="D3D3D3"/>
+              <w:bottom w:val="single" w:space="0" w:color="D3D3D3"/>
+              <w:start w:val="single" w:space="0" w:color="D3D3D3"/>
+              <w:end w:val="single" w:space="0" w:color="D3D3D3"/>
+            </w:tcBorders>
+          </w:tcPr>
+          <w:p>
+            <w:pPr>
+              <w:spacing w:before="0" w:after="60"/>
+              <w:keepNext/>
+              <w:jc w:val="center"/>
+            </w:pPr>
+            <w:r>
+              <w:rPr>
+                <w:rFonts w:ascii="Calibri" w:hAnsi="Calibri"/>
+                <w:sz w:val="20"/>
+              </w:rPr>
+              <w:t xml:space="default">135,609.4 (4%) </w:t>
             </w:r>
           </w:p>
         </w:tc>
@@ -830,55 +831,55 @@
                 <w:rFonts w:ascii="Calibri" w:hAnsi="Calibri"/>
                 <w:sz w:val="20"/>
               </w:rPr>
-              <w:t xml:space="default">    American Indian/Alaska Native</w:t>
-            </w:r>
-          </w:p>
-        </w:tc>
-        <w:tc>
-          <w:tcPr>
-            <w:tcBorders>
-              <w:top w:val="single" w:space="0" w:color="D3D3D3"/>
-              <w:bottom w:val="single" w:space="0" w:color="D3D3D3"/>
-              <w:start w:val="single" w:space="0" w:color="D3D3D3"/>
-              <w:end w:val="single" w:space="0" w:color="D3D3D3"/>
-            </w:tcBorders>
-          </w:tcPr>
-          <w:p>
-            <w:pPr>
-              <w:spacing w:before="0" w:after="60"/>
-              <w:keepNext/>
-              <w:jc w:val="center"/>
-            </w:pPr>
-            <w:r>
-              <w:rPr>
-                <w:rFonts w:ascii="Calibri" w:hAnsi="Calibri"/>
-                <w:sz w:val="20"/>
-              </w:rPr>
-              <w:t xml:space="default">12,017.67 (1%) </w:t>
-            </w:r>
-          </w:p>
-        </w:tc>
-        <w:tc>
-          <w:tcPr>
-            <w:tcBorders>
-              <w:top w:val="single" w:space="0" w:color="D3D3D3"/>
-              <w:bottom w:val="single" w:space="0" w:color="D3D3D3"/>
-              <w:start w:val="single" w:space="0" w:color="D3D3D3"/>
-              <w:end w:val="single" w:space="0" w:color="D3D3D3"/>
-            </w:tcBorders>
-          </w:tcPr>
-          <w:p>
-            <w:pPr>
-              <w:spacing w:before="0" w:after="60"/>
-              <w:keepNext/>
-              <w:jc w:val="center"/>
-            </w:pPr>
-            <w:r>
-              <w:rPr>
-                <w:rFonts w:ascii="Calibri" w:hAnsi="Calibri"/>
-                <w:sz w:val="20"/>
-              </w:rPr>
-              <w:t xml:space="default">17,891.33 (2%) </w:t>
+              <w:t xml:space="default">    Asian, Non-Hispanic</w:t>
+            </w:r>
+          </w:p>
+        </w:tc>
+        <w:tc>
+          <w:tcPr>
+            <w:tcBorders>
+              <w:top w:val="single" w:space="0" w:color="D3D3D3"/>
+              <w:bottom w:val="single" w:space="0" w:color="D3D3D3"/>
+              <w:start w:val="single" w:space="0" w:color="D3D3D3"/>
+              <w:end w:val="single" w:space="0" w:color="D3D3D3"/>
+            </w:tcBorders>
+          </w:tcPr>
+          <w:p>
+            <w:pPr>
+              <w:spacing w:before="0" w:after="60"/>
+              <w:keepNext/>
+              <w:jc w:val="center"/>
+            </w:pPr>
+            <w:r>
+              <w:rPr>
+                <w:rFonts w:ascii="Calibri" w:hAnsi="Calibri"/>
+                <w:sz w:val="20"/>
+              </w:rPr>
+              <w:t xml:space="default">116,918.9 (4%) </w:t>
+            </w:r>
+          </w:p>
+        </w:tc>
+        <w:tc>
+          <w:tcPr>
+            <w:tcBorders>
+              <w:top w:val="single" w:space="0" w:color="D3D3D3"/>
+              <w:bottom w:val="single" w:space="0" w:color="D3D3D3"/>
+              <w:start w:val="single" w:space="0" w:color="D3D3D3"/>
+              <w:end w:val="single" w:space="0" w:color="D3D3D3"/>
+            </w:tcBorders>
+          </w:tcPr>
+          <w:p>
+            <w:pPr>
+              <w:spacing w:before="0" w:after="60"/>
+              <w:keepNext/>
+              <w:jc w:val="center"/>
+            </w:pPr>
+            <w:r>
+              <w:rPr>
+                <w:rFonts w:ascii="Calibri" w:hAnsi="Calibri"/>
+                <w:sz w:val="20"/>
+              </w:rPr>
+              <w:t xml:space="default">220,569.4 (7%) </w:t>
             </w:r>
           </w:p>
         </w:tc>
@@ -907,55 +908,55 @@
                 <w:rFonts w:ascii="Calibri" w:hAnsi="Calibri"/>
                 <w:sz w:val="20"/>
               </w:rPr>
-              <w:t xml:space="default">    Asian</w:t>
-            </w:r>
-          </w:p>
-        </w:tc>
-        <w:tc>
-          <w:tcPr>
-            <w:tcBorders>
-              <w:top w:val="single" w:space="0" w:color="D3D3D3"/>
-              <w:bottom w:val="single" w:space="0" w:color="D3D3D3"/>
-              <w:start w:val="single" w:space="0" w:color="D3D3D3"/>
-              <w:end w:val="single" w:space="0" w:color="D3D3D3"/>
-            </w:tcBorders>
-          </w:tcPr>
-          <w:p>
-            <w:pPr>
-              <w:spacing w:before="0" w:after="60"/>
-              <w:keepNext/>
-              <w:jc w:val="center"/>
-            </w:pPr>
-            <w:r>
-              <w:rPr>
-                <w:rFonts w:ascii="Calibri" w:hAnsi="Calibri"/>
-                <w:sz w:val="20"/>
-              </w:rPr>
-              <w:t xml:space="default">56,436 (5%) </w:t>
-            </w:r>
-          </w:p>
-        </w:tc>
-        <w:tc>
-          <w:tcPr>
-            <w:tcBorders>
-              <w:top w:val="single" w:space="0" w:color="D3D3D3"/>
-              <w:bottom w:val="single" w:space="0" w:color="D3D3D3"/>
-              <w:start w:val="single" w:space="0" w:color="D3D3D3"/>
-              <w:end w:val="single" w:space="0" w:color="D3D3D3"/>
-            </w:tcBorders>
-          </w:tcPr>
-          <w:p>
-            <w:pPr>
-              <w:spacing w:before="0" w:after="60"/>
-              <w:keepNext/>
-              <w:jc w:val="center"/>
-            </w:pPr>
-            <w:r>
-              <w:rPr>
-                <w:rFonts w:ascii="Calibri" w:hAnsi="Calibri"/>
-                <w:sz w:val="20"/>
-              </w:rPr>
-              <w:t xml:space="default">83,699 (8%) </w:t>
+              <w:t xml:space="default">    Two Or More Races, Non-Hispanic</w:t>
+            </w:r>
+          </w:p>
+        </w:tc>
+        <w:tc>
+          <w:tcPr>
+            <w:tcBorders>
+              <w:top w:val="single" w:space="0" w:color="D3D3D3"/>
+              <w:bottom w:val="single" w:space="0" w:color="D3D3D3"/>
+              <w:start w:val="single" w:space="0" w:color="D3D3D3"/>
+              <w:end w:val="single" w:space="0" w:color="D3D3D3"/>
+            </w:tcBorders>
+          </w:tcPr>
+          <w:p>
+            <w:pPr>
+              <w:spacing w:before="0" w:after="60"/>
+              <w:keepNext/>
+              <w:jc w:val="center"/>
+            </w:pPr>
+            <w:r>
+              <w:rPr>
+                <w:rFonts w:ascii="Calibri" w:hAnsi="Calibri"/>
+                <w:sz w:val="20"/>
+              </w:rPr>
+              <w:t xml:space="default">85,407.58 (3%) </w:t>
+            </w:r>
+          </w:p>
+        </w:tc>
+        <w:tc>
+          <w:tcPr>
+            <w:tcBorders>
+              <w:top w:val="single" w:space="0" w:color="D3D3D3"/>
+              <w:bottom w:val="single" w:space="0" w:color="D3D3D3"/>
+              <w:start w:val="single" w:space="0" w:color="D3D3D3"/>
+              <w:end w:val="single" w:space="0" w:color="D3D3D3"/>
+            </w:tcBorders>
+          </w:tcPr>
+          <w:p>
+            <w:pPr>
+              <w:spacing w:before="0" w:after="60"/>
+              <w:keepNext/>
+              <w:jc w:val="center"/>
+            </w:pPr>
+            <w:r>
+              <w:rPr>
+                <w:rFonts w:ascii="Calibri" w:hAnsi="Calibri"/>
+                <w:sz w:val="20"/>
+              </w:rPr>
+              <w:t xml:space="default">106,703.4 (3%) </w:t>
             </w:r>
           </w:p>
         </w:tc>
@@ -983,56 +984,57 @@
               <w:rPr>
                 <w:rFonts w:ascii="Calibri" w:hAnsi="Calibri"/>
                 <w:sz w:val="20"/>
-              </w:rPr>
-              <w:t xml:space="default">    African American</w:t>
-            </w:r>
-          </w:p>
-        </w:tc>
-        <w:tc>
-          <w:tcPr>
-            <w:tcBorders>
-              <w:top w:val="single" w:space="0" w:color="D3D3D3"/>
-              <w:bottom w:val="single" w:space="0" w:color="D3D3D3"/>
-              <w:start w:val="single" w:space="0" w:color="D3D3D3"/>
-              <w:end w:val="single" w:space="0" w:color="D3D3D3"/>
-            </w:tcBorders>
-          </w:tcPr>
-          <w:p>
-            <w:pPr>
-              <w:spacing w:before="0" w:after="60"/>
-              <w:keepNext/>
-              <w:jc w:val="center"/>
-            </w:pPr>
-            <w:r>
-              <w:rPr>
-                <w:rFonts w:ascii="Calibri" w:hAnsi="Calibri"/>
-                <w:sz w:val="20"/>
-              </w:rPr>
-              <w:t xml:space="default">3,771 (0%) </w:t>
-            </w:r>
-          </w:p>
-        </w:tc>
-        <w:tc>
-          <w:tcPr>
-            <w:tcBorders>
-              <w:top w:val="single" w:space="0" w:color="D3D3D3"/>
-              <w:bottom w:val="single" w:space="0" w:color="D3D3D3"/>
-              <w:start w:val="single" w:space="0" w:color="D3D3D3"/>
-              <w:end w:val="single" w:space="0" w:color="D3D3D3"/>
-            </w:tcBorders>
-          </w:tcPr>
-          <w:p>
-            <w:pPr>
-              <w:spacing w:before="0" w:after="60"/>
-              <w:keepNext/>
-              <w:jc w:val="center"/>
-            </w:pPr>
-            <w:r>
-              <w:rPr>
-                <w:rFonts w:ascii="Calibri" w:hAnsi="Calibri"/>
-                <w:sz w:val="20"/>
-              </w:rPr>
-              <w:t xml:space="default">11,649 (1%) </w:t>
+                <w:b w:val="true"/>
+              </w:rPr>
+              <w:t xml:space="default">Type of School Attended</w:t>
+            </w:r>
+          </w:p>
+        </w:tc>
+        <w:tc>
+          <w:tcPr>
+            <w:tcBorders>
+              <w:top w:val="single" w:space="0" w:color="D3D3D3"/>
+              <w:bottom w:val="single" w:space="0" w:color="D3D3D3"/>
+              <w:start w:val="single" w:space="0" w:color="D3D3D3"/>
+              <w:end w:val="single" w:space="0" w:color="D3D3D3"/>
+            </w:tcBorders>
+          </w:tcPr>
+          <w:p>
+            <w:pPr>
+              <w:spacing w:before="0" w:after="60"/>
+              <w:keepNext/>
+              <w:jc w:val="center"/>
+            </w:pPr>
+            <w:r>
+              <w:rPr>
+                <w:rFonts w:ascii="Calibri" w:hAnsi="Calibri"/>
+                <w:sz w:val="20"/>
+              </w:rPr>
+              <w:t xml:space="default"/>
+            </w:r>
+          </w:p>
+        </w:tc>
+        <w:tc>
+          <w:tcPr>
+            <w:tcBorders>
+              <w:top w:val="single" w:space="0" w:color="D3D3D3"/>
+              <w:bottom w:val="single" w:space="0" w:color="D3D3D3"/>
+              <w:start w:val="single" w:space="0" w:color="D3D3D3"/>
+              <w:end w:val="single" w:space="0" w:color="D3D3D3"/>
+            </w:tcBorders>
+          </w:tcPr>
+          <w:p>
+            <w:pPr>
+              <w:spacing w:before="0" w:after="60"/>
+              <w:keepNext/>
+              <w:jc w:val="center"/>
+            </w:pPr>
+            <w:r>
+              <w:rPr>
+                <w:rFonts w:ascii="Calibri" w:hAnsi="Calibri"/>
+                <w:sz w:val="20"/>
+              </w:rPr>
+              <w:t xml:space="default"/>
             </w:r>
           </w:p>
         </w:tc>
@@ -1061,55 +1063,55 @@
                 <w:rFonts w:ascii="Calibri" w:hAnsi="Calibri"/>
                 <w:sz w:val="20"/>
               </w:rPr>
-              <w:t xml:space="default">    White</w:t>
-            </w:r>
-          </w:p>
-        </w:tc>
-        <w:tc>
-          <w:tcPr>
-            <w:tcBorders>
-              <w:top w:val="single" w:space="0" w:color="D3D3D3"/>
-              <w:bottom w:val="single" w:space="0" w:color="D3D3D3"/>
-              <w:start w:val="single" w:space="0" w:color="D3D3D3"/>
-              <w:end w:val="single" w:space="0" w:color="D3D3D3"/>
-            </w:tcBorders>
-          </w:tcPr>
-          <w:p>
-            <w:pPr>
-              <w:spacing w:before="0" w:after="60"/>
-              <w:keepNext/>
-              <w:jc w:val="center"/>
-            </w:pPr>
-            <w:r>
-              <w:rPr>
-                <w:rFonts w:ascii="Calibri" w:hAnsi="Calibri"/>
-                <w:sz w:val="20"/>
-              </w:rPr>
-              <w:t xml:space="default">253,965 (25%) </w:t>
-            </w:r>
-          </w:p>
-        </w:tc>
-        <w:tc>
-          <w:tcPr>
-            <w:tcBorders>
-              <w:top w:val="single" w:space="0" w:color="D3D3D3"/>
-              <w:bottom w:val="single" w:space="0" w:color="D3D3D3"/>
-              <w:start w:val="single" w:space="0" w:color="D3D3D3"/>
-              <w:end w:val="single" w:space="0" w:color="D3D3D3"/>
-            </w:tcBorders>
-          </w:tcPr>
-          <w:p>
-            <w:pPr>
-              <w:spacing w:before="0" w:after="60"/>
-              <w:keepNext/>
-              <w:jc w:val="center"/>
-            </w:pPr>
-            <w:r>
-              <w:rPr>
-                <w:rFonts w:ascii="Calibri" w:hAnsi="Calibri"/>
-                <w:sz w:val="20"/>
-              </w:rPr>
-              <w:t xml:space="default">398,196.7 (38%) </w:t>
+              <w:t xml:space="default">    Inapplicable</w:t>
+            </w:r>
+          </w:p>
+        </w:tc>
+        <w:tc>
+          <w:tcPr>
+            <w:tcBorders>
+              <w:top w:val="single" w:space="0" w:color="D3D3D3"/>
+              <w:bottom w:val="single" w:space="0" w:color="D3D3D3"/>
+              <w:start w:val="single" w:space="0" w:color="D3D3D3"/>
+              <w:end w:val="single" w:space="0" w:color="D3D3D3"/>
+            </w:tcBorders>
+          </w:tcPr>
+          <w:p>
+            <w:pPr>
+              <w:spacing w:before="0" w:after="60"/>
+              <w:keepNext/>
+              <w:jc w:val="center"/>
+            </w:pPr>
+            <w:r>
+              <w:rPr>
+                <w:rFonts w:ascii="Calibri" w:hAnsi="Calibri"/>
+                <w:sz w:val="20"/>
+              </w:rPr>
+              <w:t xml:space="default">86,956.64 (3%) </w:t>
+            </w:r>
+          </w:p>
+        </w:tc>
+        <w:tc>
+          <w:tcPr>
+            <w:tcBorders>
+              <w:top w:val="single" w:space="0" w:color="D3D3D3"/>
+              <w:bottom w:val="single" w:space="0" w:color="D3D3D3"/>
+              <w:start w:val="single" w:space="0" w:color="D3D3D3"/>
+              <w:end w:val="single" w:space="0" w:color="D3D3D3"/>
+            </w:tcBorders>
+          </w:tcPr>
+          <w:p>
+            <w:pPr>
+              <w:spacing w:before="0" w:after="60"/>
+              <w:keepNext/>
+              <w:jc w:val="center"/>
+            </w:pPr>
+            <w:r>
+              <w:rPr>
+                <w:rFonts w:ascii="Calibri" w:hAnsi="Calibri"/>
+                <w:sz w:val="20"/>
+              </w:rPr>
+              <w:t xml:space="default">192,304.7 (6%) </w:t>
             </w:r>
           </w:p>
         </w:tc>
@@ -1138,55 +1140,55 @@
                 <w:rFonts w:ascii="Calibri" w:hAnsi="Calibri"/>
                 <w:sz w:val="20"/>
               </w:rPr>
-              <w:t xml:space="default">    PI/other Single Race</w:t>
-            </w:r>
-          </w:p>
-        </w:tc>
-        <w:tc>
-          <w:tcPr>
-            <w:tcBorders>
-              <w:top w:val="single" w:space="0" w:color="D3D3D3"/>
-              <w:bottom w:val="single" w:space="0" w:color="D3D3D3"/>
-              <w:start w:val="single" w:space="0" w:color="D3D3D3"/>
-              <w:end w:val="single" w:space="0" w:color="D3D3D3"/>
-            </w:tcBorders>
-          </w:tcPr>
-          <w:p>
-            <w:pPr>
-              <w:spacing w:before="0" w:after="60"/>
-              <w:keepNext/>
-              <w:jc w:val="center"/>
-            </w:pPr>
-            <w:r>
-              <w:rPr>
-                <w:rFonts w:ascii="Calibri" w:hAnsi="Calibri"/>
-                <w:sz w:val="20"/>
-              </w:rPr>
-              <w:t xml:space="default">30,467.33 (3%) </w:t>
-            </w:r>
-          </w:p>
-        </w:tc>
-        <w:tc>
-          <w:tcPr>
-            <w:tcBorders>
-              <w:top w:val="single" w:space="0" w:color="D3D3D3"/>
-              <w:bottom w:val="single" w:space="0" w:color="D3D3D3"/>
-              <w:start w:val="single" w:space="0" w:color="D3D3D3"/>
-              <w:end w:val="single" w:space="0" w:color="D3D3D3"/>
-            </w:tcBorders>
-          </w:tcPr>
-          <w:p>
-            <w:pPr>
-              <w:spacing w:before="0" w:after="60"/>
-              <w:keepNext/>
-              <w:jc w:val="center"/>
-            </w:pPr>
-            <w:r>
-              <w:rPr>
-                <w:rFonts w:ascii="Calibri" w:hAnsi="Calibri"/>
-                <w:sz w:val="20"/>
-              </w:rPr>
-              <w:t xml:space="default">56,416.67 (5%) </w:t>
+              <w:t xml:space="default">    Public School</w:t>
+            </w:r>
+          </w:p>
+        </w:tc>
+        <w:tc>
+          <w:tcPr>
+            <w:tcBorders>
+              <w:top w:val="single" w:space="0" w:color="D3D3D3"/>
+              <w:bottom w:val="single" w:space="0" w:color="D3D3D3"/>
+              <w:start w:val="single" w:space="0" w:color="D3D3D3"/>
+              <w:end w:val="single" w:space="0" w:color="D3D3D3"/>
+            </w:tcBorders>
+          </w:tcPr>
+          <w:p>
+            <w:pPr>
+              <w:spacing w:before="0" w:after="60"/>
+              <w:keepNext/>
+              <w:jc w:val="center"/>
+            </w:pPr>
+            <w:r>
+              <w:rPr>
+                <w:rFonts w:ascii="Calibri" w:hAnsi="Calibri"/>
+                <w:sz w:val="20"/>
+              </w:rPr>
+              <w:t xml:space="default">890,968.5 (29%) </w:t>
+            </w:r>
+          </w:p>
+        </w:tc>
+        <w:tc>
+          <w:tcPr>
+            <w:tcBorders>
+              <w:top w:val="single" w:space="0" w:color="D3D3D3"/>
+              <w:bottom w:val="single" w:space="0" w:color="D3D3D3"/>
+              <w:start w:val="single" w:space="0" w:color="D3D3D3"/>
+              <w:end w:val="single" w:space="0" w:color="D3D3D3"/>
+            </w:tcBorders>
+          </w:tcPr>
+          <w:p>
+            <w:pPr>
+              <w:spacing w:before="0" w:after="60"/>
+              <w:keepNext/>
+              <w:jc w:val="center"/>
+            </w:pPr>
+            <w:r>
+              <w:rPr>
+                <w:rFonts w:ascii="Calibri" w:hAnsi="Calibri"/>
+                <w:sz w:val="20"/>
+              </w:rPr>
+              <w:t xml:space="default">1,650,050 (53%) </w:t>
             </w:r>
           </w:p>
         </w:tc>
@@ -1215,55 +1217,55 @@
                 <w:rFonts w:ascii="Calibri" w:hAnsi="Calibri"/>
                 <w:sz w:val="20"/>
               </w:rPr>
-              <w:t xml:space="default">    More Than One Race</w:t>
-            </w:r>
-          </w:p>
-        </w:tc>
-        <w:tc>
-          <w:tcPr>
-            <w:tcBorders>
-              <w:top w:val="single" w:space="0" w:color="D3D3D3"/>
-              <w:bottom w:val="single" w:space="0" w:color="D3D3D3"/>
-              <w:start w:val="single" w:space="0" w:color="D3D3D3"/>
-              <w:end w:val="single" w:space="0" w:color="D3D3D3"/>
-            </w:tcBorders>
-          </w:tcPr>
-          <w:p>
-            <w:pPr>
-              <w:spacing w:before="0" w:after="60"/>
-              <w:keepNext/>
-              <w:jc w:val="center"/>
-            </w:pPr>
-            <w:r>
-              <w:rPr>
-                <w:rFonts w:ascii="Calibri" w:hAnsi="Calibri"/>
-                <w:sz w:val="20"/>
-              </w:rPr>
-              <w:t xml:space="default">39,709.33 (4%) </w:t>
-            </w:r>
-          </w:p>
-        </w:tc>
-        <w:tc>
-          <w:tcPr>
-            <w:tcBorders>
-              <w:top w:val="single" w:space="0" w:color="D3D3D3"/>
-              <w:bottom w:val="single" w:space="0" w:color="D3D3D3"/>
-              <w:start w:val="single" w:space="0" w:color="D3D3D3"/>
-              <w:end w:val="single" w:space="0" w:color="D3D3D3"/>
-            </w:tcBorders>
-          </w:tcPr>
-          <w:p>
-            <w:pPr>
-              <w:spacing w:before="0" w:after="60"/>
-              <w:keepNext/>
-              <w:jc w:val="center"/>
-            </w:pPr>
-            <w:r>
-              <w:rPr>
-                <w:rFonts w:ascii="Calibri" w:hAnsi="Calibri"/>
-                <w:sz w:val="20"/>
-              </w:rPr>
-              <w:t xml:space="default">71,601 (7%) </w:t>
+              <w:t xml:space="default">    Private School (includes Homeschool)</w:t>
+            </w:r>
+          </w:p>
+        </w:tc>
+        <w:tc>
+          <w:tcPr>
+            <w:tcBorders>
+              <w:top w:val="single" w:space="0" w:color="D3D3D3"/>
+              <w:bottom w:val="single" w:space="0" w:color="D3D3D3"/>
+              <w:start w:val="single" w:space="0" w:color="D3D3D3"/>
+              <w:end w:val="single" w:space="0" w:color="D3D3D3"/>
+            </w:tcBorders>
+          </w:tcPr>
+          <w:p>
+            <w:pPr>
+              <w:spacing w:before="0" w:after="60"/>
+              <w:keepNext/>
+              <w:jc w:val="center"/>
+            </w:pPr>
+            <w:r>
+              <w:rPr>
+                <w:rFonts w:ascii="Calibri" w:hAnsi="Calibri"/>
+                <w:sz w:val="20"/>
+              </w:rPr>
+              <w:t xml:space="default">111,629.8 (4%) </w:t>
+            </w:r>
+          </w:p>
+        </w:tc>
+        <w:tc>
+          <w:tcPr>
+            <w:tcBorders>
+              <w:top w:val="single" w:space="0" w:color="D3D3D3"/>
+              <w:bottom w:val="single" w:space="0" w:color="D3D3D3"/>
+              <w:start w:val="single" w:space="0" w:color="D3D3D3"/>
+              <w:end w:val="single" w:space="0" w:color="D3D3D3"/>
+            </w:tcBorders>
+          </w:tcPr>
+          <w:p>
+            <w:pPr>
+              <w:spacing w:before="0" w:after="60"/>
+              <w:keepNext/>
+              <w:jc w:val="center"/>
+            </w:pPr>
+            <w:r>
+              <w:rPr>
+                <w:rFonts w:ascii="Calibri" w:hAnsi="Calibri"/>
+                <w:sz w:val="20"/>
+              </w:rPr>
+              <w:t xml:space="default">161,503.2 (5%) </w:t>
             </w:r>
           </w:p>
         </w:tc>
@@ -1293,7 +1295,7 @@
                 <w:sz w:val="20"/>
                 <w:b w:val="true"/>
               </w:rPr>
-              <w:t xml:space="default">Sex</w:t>
+              <w:t xml:space="default">Parents' Educational Attainment</w:t>
             </w:r>
           </w:p>
         </w:tc>
@@ -1370,55 +1372,55 @@
                 <w:rFonts w:ascii="Calibri" w:hAnsi="Calibri"/>
                 <w:sz w:val="20"/>
               </w:rPr>
-              <w:t xml:space="default">    Male</w:t>
-            </w:r>
-          </w:p>
-        </w:tc>
-        <w:tc>
-          <w:tcPr>
-            <w:tcBorders>
-              <w:top w:val="single" w:space="0" w:color="D3D3D3"/>
-              <w:bottom w:val="single" w:space="0" w:color="D3D3D3"/>
-              <w:start w:val="single" w:space="0" w:color="D3D3D3"/>
-              <w:end w:val="single" w:space="0" w:color="D3D3D3"/>
-            </w:tcBorders>
-          </w:tcPr>
-          <w:p>
-            <w:pPr>
-              <w:spacing w:before="0" w:after="60"/>
-              <w:keepNext/>
-              <w:jc w:val="center"/>
-            </w:pPr>
-            <w:r>
-              <w:rPr>
-                <w:rFonts w:ascii="Calibri" w:hAnsi="Calibri"/>
-                <w:sz w:val="20"/>
-              </w:rPr>
-              <w:t xml:space="default">170,797.7 (16%) </w:t>
-            </w:r>
-          </w:p>
-        </w:tc>
-        <w:tc>
-          <w:tcPr>
-            <w:tcBorders>
-              <w:top w:val="single" w:space="0" w:color="D3D3D3"/>
-              <w:bottom w:val="single" w:space="0" w:color="D3D3D3"/>
-              <w:start w:val="single" w:space="0" w:color="D3D3D3"/>
-              <w:end w:val="single" w:space="0" w:color="D3D3D3"/>
-            </w:tcBorders>
-          </w:tcPr>
-          <w:p>
-            <w:pPr>
-              <w:spacing w:before="0" w:after="60"/>
-              <w:keepNext/>
-              <w:jc w:val="center"/>
-            </w:pPr>
-            <w:r>
-              <w:rPr>
-                <w:rFonts w:ascii="Calibri" w:hAnsi="Calibri"/>
-                <w:sz w:val="20"/>
-              </w:rPr>
-              <w:t xml:space="default">382,211 (37%) </w:t>
+              <w:t xml:space="default">    No Formal Education Or Grade 1-8</w:t>
+            </w:r>
+          </w:p>
+        </w:tc>
+        <w:tc>
+          <w:tcPr>
+            <w:tcBorders>
+              <w:top w:val="single" w:space="0" w:color="D3D3D3"/>
+              <w:bottom w:val="single" w:space="0" w:color="D3D3D3"/>
+              <w:start w:val="single" w:space="0" w:color="D3D3D3"/>
+              <w:end w:val="single" w:space="0" w:color="D3D3D3"/>
+            </w:tcBorders>
+          </w:tcPr>
+          <w:p>
+            <w:pPr>
+              <w:spacing w:before="0" w:after="60"/>
+              <w:keepNext/>
+              <w:jc w:val="center"/>
+            </w:pPr>
+            <w:r>
+              <w:rPr>
+                <w:rFonts w:ascii="Calibri" w:hAnsi="Calibri"/>
+                <w:sz w:val="20"/>
+              </w:rPr>
+              <w:t xml:space="default">83,867.7 (3%) </w:t>
+            </w:r>
+          </w:p>
+        </w:tc>
+        <w:tc>
+          <w:tcPr>
+            <w:tcBorders>
+              <w:top w:val="single" w:space="0" w:color="D3D3D3"/>
+              <w:bottom w:val="single" w:space="0" w:color="D3D3D3"/>
+              <w:start w:val="single" w:space="0" w:color="D3D3D3"/>
+              <w:end w:val="single" w:space="0" w:color="D3D3D3"/>
+            </w:tcBorders>
+          </w:tcPr>
+          <w:p>
+            <w:pPr>
+              <w:spacing w:before="0" w:after="60"/>
+              <w:keepNext/>
+              <w:jc w:val="center"/>
+            </w:pPr>
+            <w:r>
+              <w:rPr>
+                <w:rFonts w:ascii="Calibri" w:hAnsi="Calibri"/>
+                <w:sz w:val="20"/>
+              </w:rPr>
+              <w:t xml:space="default">151,007.8 (5%) </w:t>
             </w:r>
           </w:p>
         </w:tc>
@@ -1447,55 +1449,55 @@
                 <w:rFonts w:ascii="Calibri" w:hAnsi="Calibri"/>
                 <w:sz w:val="20"/>
               </w:rPr>
-              <w:t xml:space="default">    Female</w:t>
-            </w:r>
-          </w:p>
-        </w:tc>
-        <w:tc>
-          <w:tcPr>
-            <w:tcBorders>
-              <w:top w:val="single" w:space="0" w:color="D3D3D3"/>
-              <w:bottom w:val="single" w:space="0" w:color="D3D3D3"/>
-              <w:start w:val="single" w:space="0" w:color="D3D3D3"/>
-              <w:end w:val="single" w:space="0" w:color="D3D3D3"/>
-            </w:tcBorders>
-          </w:tcPr>
-          <w:p>
-            <w:pPr>
-              <w:spacing w:before="0" w:after="60"/>
-              <w:keepNext/>
-              <w:jc w:val="center"/>
-            </w:pPr>
-            <w:r>
-              <w:rPr>
-                <w:rFonts w:ascii="Calibri" w:hAnsi="Calibri"/>
-                <w:sz w:val="20"/>
-              </w:rPr>
-              <w:t xml:space="default">225,568.7 (22%) </w:t>
-            </w:r>
-          </w:p>
-        </w:tc>
-        <w:tc>
-          <w:tcPr>
-            <w:tcBorders>
-              <w:top w:val="single" w:space="0" w:color="D3D3D3"/>
-              <w:bottom w:val="single" w:space="0" w:color="D3D3D3"/>
-              <w:start w:val="single" w:space="0" w:color="D3D3D3"/>
-              <w:end w:val="single" w:space="0" w:color="D3D3D3"/>
-            </w:tcBorders>
-          </w:tcPr>
-          <w:p>
-            <w:pPr>
-              <w:spacing w:before="0" w:after="60"/>
-              <w:keepNext/>
-              <w:jc w:val="center"/>
-            </w:pPr>
-            <w:r>
-              <w:rPr>
-                <w:rFonts w:ascii="Calibri" w:hAnsi="Calibri"/>
-                <w:sz w:val="20"/>
-              </w:rPr>
-              <w:t xml:space="default">257,242.7 (25%) </w:t>
+              <w:t xml:space="default">    Grade 9-11</w:t>
+            </w:r>
+          </w:p>
+        </w:tc>
+        <w:tc>
+          <w:tcPr>
+            <w:tcBorders>
+              <w:top w:val="single" w:space="0" w:color="D3D3D3"/>
+              <w:bottom w:val="single" w:space="0" w:color="D3D3D3"/>
+              <w:start w:val="single" w:space="0" w:color="D3D3D3"/>
+              <w:end w:val="single" w:space="0" w:color="D3D3D3"/>
+            </w:tcBorders>
+          </w:tcPr>
+          <w:p>
+            <w:pPr>
+              <w:spacing w:before="0" w:after="60"/>
+              <w:keepNext/>
+              <w:jc w:val="center"/>
+            </w:pPr>
+            <w:r>
+              <w:rPr>
+                <w:rFonts w:ascii="Calibri" w:hAnsi="Calibri"/>
+                <w:sz w:val="20"/>
+              </w:rPr>
+              <w:t xml:space="default">71,620.8 (2%) </w:t>
+            </w:r>
+          </w:p>
+        </w:tc>
+        <w:tc>
+          <w:tcPr>
+            <w:tcBorders>
+              <w:top w:val="single" w:space="0" w:color="D3D3D3"/>
+              <w:bottom w:val="single" w:space="0" w:color="D3D3D3"/>
+              <w:start w:val="single" w:space="0" w:color="D3D3D3"/>
+              <w:end w:val="single" w:space="0" w:color="D3D3D3"/>
+            </w:tcBorders>
+          </w:tcPr>
+          <w:p>
+            <w:pPr>
+              <w:spacing w:before="0" w:after="60"/>
+              <w:keepNext/>
+              <w:jc w:val="center"/>
+            </w:pPr>
+            <w:r>
+              <w:rPr>
+                <w:rFonts w:ascii="Calibri" w:hAnsi="Calibri"/>
+                <w:sz w:val="20"/>
+              </w:rPr>
+              <w:t xml:space="default">198,901.5 (6%) </w:t>
             </w:r>
           </w:p>
         </w:tc>
@@ -1523,57 +1525,56 @@
               <w:rPr>
                 <w:rFonts w:ascii="Calibri" w:hAnsi="Calibri"/>
                 <w:sz w:val="20"/>
-                <w:b w:val="true"/>
-              </w:rPr>
-              <w:t xml:space="default">Poverty Level</w:t>
-            </w:r>
-          </w:p>
-        </w:tc>
-        <w:tc>
-          <w:tcPr>
-            <w:tcBorders>
-              <w:top w:val="single" w:space="0" w:color="D3D3D3"/>
-              <w:bottom w:val="single" w:space="0" w:color="D3D3D3"/>
-              <w:start w:val="single" w:space="0" w:color="D3D3D3"/>
-              <w:end w:val="single" w:space="0" w:color="D3D3D3"/>
-            </w:tcBorders>
-          </w:tcPr>
-          <w:p>
-            <w:pPr>
-              <w:spacing w:before="0" w:after="60"/>
-              <w:keepNext/>
-              <w:jc w:val="center"/>
-            </w:pPr>
-            <w:r>
-              <w:rPr>
-                <w:rFonts w:ascii="Calibri" w:hAnsi="Calibri"/>
-                <w:sz w:val="20"/>
-              </w:rPr>
-              <w:t xml:space="default"/>
-            </w:r>
-          </w:p>
-        </w:tc>
-        <w:tc>
-          <w:tcPr>
-            <w:tcBorders>
-              <w:top w:val="single" w:space="0" w:color="D3D3D3"/>
-              <w:bottom w:val="single" w:space="0" w:color="D3D3D3"/>
-              <w:start w:val="single" w:space="0" w:color="D3D3D3"/>
-              <w:end w:val="single" w:space="0" w:color="D3D3D3"/>
-            </w:tcBorders>
-          </w:tcPr>
-          <w:p>
-            <w:pPr>
-              <w:spacing w:before="0" w:after="60"/>
-              <w:keepNext/>
-              <w:jc w:val="center"/>
-            </w:pPr>
-            <w:r>
-              <w:rPr>
-                <w:rFonts w:ascii="Calibri" w:hAnsi="Calibri"/>
-                <w:sz w:val="20"/>
-              </w:rPr>
-              <w:t xml:space="default"/>
+              </w:rPr>
+              <w:t xml:space="default">    Grade 12/H.S. Diploma</w:t>
+            </w:r>
+          </w:p>
+        </w:tc>
+        <w:tc>
+          <w:tcPr>
+            <w:tcBorders>
+              <w:top w:val="single" w:space="0" w:color="D3D3D3"/>
+              <w:bottom w:val="single" w:space="0" w:color="D3D3D3"/>
+              <w:start w:val="single" w:space="0" w:color="D3D3D3"/>
+              <w:end w:val="single" w:space="0" w:color="D3D3D3"/>
+            </w:tcBorders>
+          </w:tcPr>
+          <w:p>
+            <w:pPr>
+              <w:spacing w:before="0" w:after="60"/>
+              <w:keepNext/>
+              <w:jc w:val="center"/>
+            </w:pPr>
+            <w:r>
+              <w:rPr>
+                <w:rFonts w:ascii="Calibri" w:hAnsi="Calibri"/>
+                <w:sz w:val="20"/>
+              </w:rPr>
+              <w:t xml:space="default">169,564.3 (5%) </w:t>
+            </w:r>
+          </w:p>
+        </w:tc>
+        <w:tc>
+          <w:tcPr>
+            <w:tcBorders>
+              <w:top w:val="single" w:space="0" w:color="D3D3D3"/>
+              <w:bottom w:val="single" w:space="0" w:color="D3D3D3"/>
+              <w:start w:val="single" w:space="0" w:color="D3D3D3"/>
+              <w:end w:val="single" w:space="0" w:color="D3D3D3"/>
+            </w:tcBorders>
+          </w:tcPr>
+          <w:p>
+            <w:pPr>
+              <w:spacing w:before="0" w:after="60"/>
+              <w:keepNext/>
+              <w:jc w:val="center"/>
+            </w:pPr>
+            <w:r>
+              <w:rPr>
+                <w:rFonts w:ascii="Calibri" w:hAnsi="Calibri"/>
+                <w:sz w:val="20"/>
+              </w:rPr>
+              <w:t xml:space="default">475,511.7 (15%) </w:t>
             </w:r>
           </w:p>
         </w:tc>
@@ -1602,55 +1603,55 @@
                 <w:rFonts w:ascii="Calibri" w:hAnsi="Calibri"/>
                 <w:sz w:val="20"/>
               </w:rPr>
-              <w:t xml:space="default">    0-99% FPL</w:t>
-            </w:r>
-          </w:p>
-        </w:tc>
-        <w:tc>
-          <w:tcPr>
-            <w:tcBorders>
-              <w:top w:val="single" w:space="0" w:color="D3D3D3"/>
-              <w:bottom w:val="single" w:space="0" w:color="D3D3D3"/>
-              <w:start w:val="single" w:space="0" w:color="D3D3D3"/>
-              <w:end w:val="single" w:space="0" w:color="D3D3D3"/>
-            </w:tcBorders>
-          </w:tcPr>
-          <w:p>
-            <w:pPr>
-              <w:spacing w:before="0" w:after="60"/>
-              <w:keepNext/>
-              <w:jc w:val="center"/>
-            </w:pPr>
-            <w:r>
-              <w:rPr>
-                <w:rFonts w:ascii="Calibri" w:hAnsi="Calibri"/>
-                <w:sz w:val="20"/>
-              </w:rPr>
-              <w:t xml:space="default">26,908.67 (3%) </w:t>
-            </w:r>
-          </w:p>
-        </w:tc>
-        <w:tc>
-          <w:tcPr>
-            <w:tcBorders>
-              <w:top w:val="single" w:space="0" w:color="D3D3D3"/>
-              <w:bottom w:val="single" w:space="0" w:color="D3D3D3"/>
-              <w:start w:val="single" w:space="0" w:color="D3D3D3"/>
-              <w:end w:val="single" w:space="0" w:color="D3D3D3"/>
-            </w:tcBorders>
-          </w:tcPr>
-          <w:p>
-            <w:pPr>
-              <w:spacing w:before="0" w:after="60"/>
-              <w:keepNext/>
-              <w:jc w:val="center"/>
-            </w:pPr>
-            <w:r>
-              <w:rPr>
-                <w:rFonts w:ascii="Calibri" w:hAnsi="Calibri"/>
-                <w:sz w:val="20"/>
-              </w:rPr>
-              <w:t xml:space="default">57,985 (6%) </w:t>
+              <w:t xml:space="default">    Some College</w:t>
+            </w:r>
+          </w:p>
+        </w:tc>
+        <w:tc>
+          <w:tcPr>
+            <w:tcBorders>
+              <w:top w:val="single" w:space="0" w:color="D3D3D3"/>
+              <w:bottom w:val="single" w:space="0" w:color="D3D3D3"/>
+              <w:start w:val="single" w:space="0" w:color="D3D3D3"/>
+              <w:end w:val="single" w:space="0" w:color="D3D3D3"/>
+            </w:tcBorders>
+          </w:tcPr>
+          <w:p>
+            <w:pPr>
+              <w:spacing w:before="0" w:after="60"/>
+              <w:keepNext/>
+              <w:jc w:val="center"/>
+            </w:pPr>
+            <w:r>
+              <w:rPr>
+                <w:rFonts w:ascii="Calibri" w:hAnsi="Calibri"/>
+                <w:sz w:val="20"/>
+              </w:rPr>
+              <w:t xml:space="default">73,079.41 (2%) </w:t>
+            </w:r>
+          </w:p>
+        </w:tc>
+        <w:tc>
+          <w:tcPr>
+            <w:tcBorders>
+              <w:top w:val="single" w:space="0" w:color="D3D3D3"/>
+              <w:bottom w:val="single" w:space="0" w:color="D3D3D3"/>
+              <w:start w:val="single" w:space="0" w:color="D3D3D3"/>
+              <w:end w:val="single" w:space="0" w:color="D3D3D3"/>
+            </w:tcBorders>
+          </w:tcPr>
+          <w:p>
+            <w:pPr>
+              <w:spacing w:before="0" w:after="60"/>
+              <w:keepNext/>
+              <w:jc w:val="center"/>
+            </w:pPr>
+            <w:r>
+              <w:rPr>
+                <w:rFonts w:ascii="Calibri" w:hAnsi="Calibri"/>
+                <w:sz w:val="20"/>
+              </w:rPr>
+              <w:t xml:space="default">170,887.4 (6%) </w:t>
             </w:r>
           </w:p>
         </w:tc>
@@ -1679,55 +1680,55 @@
                 <w:rFonts w:ascii="Calibri" w:hAnsi="Calibri"/>
                 <w:sz w:val="20"/>
               </w:rPr>
-              <w:t xml:space="default">    100-199% FPL</w:t>
-            </w:r>
-          </w:p>
-        </w:tc>
-        <w:tc>
-          <w:tcPr>
-            <w:tcBorders>
-              <w:top w:val="single" w:space="0" w:color="D3D3D3"/>
-              <w:bottom w:val="single" w:space="0" w:color="D3D3D3"/>
-              <w:start w:val="single" w:space="0" w:color="D3D3D3"/>
-              <w:end w:val="single" w:space="0" w:color="D3D3D3"/>
-            </w:tcBorders>
-          </w:tcPr>
-          <w:p>
-            <w:pPr>
-              <w:spacing w:before="0" w:after="60"/>
-              <w:keepNext/>
-              <w:jc w:val="center"/>
-            </w:pPr>
-            <w:r>
-              <w:rPr>
-                <w:rFonts w:ascii="Calibri" w:hAnsi="Calibri"/>
-                <w:sz w:val="20"/>
-              </w:rPr>
-              <w:t xml:space="default">45,761.67 (4%) </w:t>
-            </w:r>
-          </w:p>
-        </w:tc>
-        <w:tc>
-          <w:tcPr>
-            <w:tcBorders>
-              <w:top w:val="single" w:space="0" w:color="D3D3D3"/>
-              <w:bottom w:val="single" w:space="0" w:color="D3D3D3"/>
-              <w:start w:val="single" w:space="0" w:color="D3D3D3"/>
-              <w:end w:val="single" w:space="0" w:color="D3D3D3"/>
-            </w:tcBorders>
-          </w:tcPr>
-          <w:p>
-            <w:pPr>
-              <w:spacing w:before="0" w:after="60"/>
-              <w:keepNext/>
-              <w:jc w:val="center"/>
-            </w:pPr>
-            <w:r>
-              <w:rPr>
-                <w:rFonts w:ascii="Calibri" w:hAnsi="Calibri"/>
-                <w:sz w:val="20"/>
-              </w:rPr>
-              <w:t xml:space="default">98,440 (10%) </w:t>
+              <w:t xml:space="default">    AA/AS Degree Or Vocational School</w:t>
+            </w:r>
+          </w:p>
+        </w:tc>
+        <w:tc>
+          <w:tcPr>
+            <w:tcBorders>
+              <w:top w:val="single" w:space="0" w:color="D3D3D3"/>
+              <w:bottom w:val="single" w:space="0" w:color="D3D3D3"/>
+              <w:start w:val="single" w:space="0" w:color="D3D3D3"/>
+              <w:end w:val="single" w:space="0" w:color="D3D3D3"/>
+            </w:tcBorders>
+          </w:tcPr>
+          <w:p>
+            <w:pPr>
+              <w:spacing w:before="0" w:after="60"/>
+              <w:keepNext/>
+              <w:jc w:val="center"/>
+            </w:pPr>
+            <w:r>
+              <w:rPr>
+                <w:rFonts w:ascii="Calibri" w:hAnsi="Calibri"/>
+                <w:sz w:val="20"/>
+              </w:rPr>
+              <w:t xml:space="default">114,707.5 (4%) </w:t>
+            </w:r>
+          </w:p>
+        </w:tc>
+        <w:tc>
+          <w:tcPr>
+            <w:tcBorders>
+              <w:top w:val="single" w:space="0" w:color="D3D3D3"/>
+              <w:bottom w:val="single" w:space="0" w:color="D3D3D3"/>
+              <w:start w:val="single" w:space="0" w:color="D3D3D3"/>
+              <w:end w:val="single" w:space="0" w:color="D3D3D3"/>
+            </w:tcBorders>
+          </w:tcPr>
+          <w:p>
+            <w:pPr>
+              <w:spacing w:before="0" w:after="60"/>
+              <w:keepNext/>
+              <w:jc w:val="center"/>
+            </w:pPr>
+            <w:r>
+              <w:rPr>
+                <w:rFonts w:ascii="Calibri" w:hAnsi="Calibri"/>
+                <w:sz w:val="20"/>
+              </w:rPr>
+              <w:t xml:space="default">221,250.2 (7%) </w:t>
             </w:r>
           </w:p>
         </w:tc>
@@ -1756,55 +1757,55 @@
                 <w:rFonts w:ascii="Calibri" w:hAnsi="Calibri"/>
                 <w:sz w:val="20"/>
               </w:rPr>
-              <w:t xml:space="default">    200-299% FPL</w:t>
-            </w:r>
-          </w:p>
-        </w:tc>
-        <w:tc>
-          <w:tcPr>
-            <w:tcBorders>
-              <w:top w:val="single" w:space="0" w:color="D3D3D3"/>
-              <w:bottom w:val="single" w:space="0" w:color="D3D3D3"/>
-              <w:start w:val="single" w:space="0" w:color="D3D3D3"/>
-              <w:end w:val="single" w:space="0" w:color="D3D3D3"/>
-            </w:tcBorders>
-          </w:tcPr>
-          <w:p>
-            <w:pPr>
-              <w:spacing w:before="0" w:after="60"/>
-              <w:keepNext/>
-              <w:jc w:val="center"/>
-            </w:pPr>
-            <w:r>
-              <w:rPr>
-                <w:rFonts w:ascii="Calibri" w:hAnsi="Calibri"/>
-                <w:sz w:val="20"/>
-              </w:rPr>
-              <w:t xml:space="default">31,483.33 (3%) </w:t>
-            </w:r>
-          </w:p>
-        </w:tc>
-        <w:tc>
-          <w:tcPr>
-            <w:tcBorders>
-              <w:top w:val="single" w:space="0" w:color="D3D3D3"/>
-              <w:bottom w:val="single" w:space="0" w:color="D3D3D3"/>
-              <w:start w:val="single" w:space="0" w:color="D3D3D3"/>
-              <w:end w:val="single" w:space="0" w:color="D3D3D3"/>
-            </w:tcBorders>
-          </w:tcPr>
-          <w:p>
-            <w:pPr>
-              <w:spacing w:before="0" w:after="60"/>
-              <w:keepNext/>
-              <w:jc w:val="center"/>
-            </w:pPr>
-            <w:r>
-              <w:rPr>
-                <w:rFonts w:ascii="Calibri" w:hAnsi="Calibri"/>
-                <w:sz w:val="20"/>
-              </w:rPr>
-              <w:t xml:space="default">66,952.67 (6%) </w:t>
+              <w:t xml:space="default">    BA Or BS Degree/Some Grad School</w:t>
+            </w:r>
+          </w:p>
+        </w:tc>
+        <w:tc>
+          <w:tcPr>
+            <w:tcBorders>
+              <w:top w:val="single" w:space="0" w:color="D3D3D3"/>
+              <w:bottom w:val="single" w:space="0" w:color="D3D3D3"/>
+              <w:start w:val="single" w:space="0" w:color="D3D3D3"/>
+              <w:end w:val="single" w:space="0" w:color="D3D3D3"/>
+            </w:tcBorders>
+          </w:tcPr>
+          <w:p>
+            <w:pPr>
+              <w:spacing w:before="0" w:after="60"/>
+              <w:keepNext/>
+              <w:jc w:val="center"/>
+            </w:pPr>
+            <w:r>
+              <w:rPr>
+                <w:rFonts w:ascii="Calibri" w:hAnsi="Calibri"/>
+                <w:sz w:val="20"/>
+              </w:rPr>
+              <w:t xml:space="default">261,613.7 (8%) </w:t>
+            </w:r>
+          </w:p>
+        </w:tc>
+        <w:tc>
+          <w:tcPr>
+            <w:tcBorders>
+              <w:top w:val="single" w:space="0" w:color="D3D3D3"/>
+              <w:bottom w:val="single" w:space="0" w:color="D3D3D3"/>
+              <w:start w:val="single" w:space="0" w:color="D3D3D3"/>
+              <w:end w:val="single" w:space="0" w:color="D3D3D3"/>
+            </w:tcBorders>
+          </w:tcPr>
+          <w:p>
+            <w:pPr>
+              <w:spacing w:before="0" w:after="60"/>
+              <w:keepNext/>
+              <w:jc w:val="center"/>
+            </w:pPr>
+            <w:r>
+              <w:rPr>
+                <w:rFonts w:ascii="Calibri" w:hAnsi="Calibri"/>
+                <w:sz w:val="20"/>
+              </w:rPr>
+              <w:t xml:space="default">422,595.7 (14%) </w:t>
             </w:r>
           </w:p>
         </w:tc>
@@ -1833,55 +1834,55 @@
                 <w:rFonts w:ascii="Calibri" w:hAnsi="Calibri"/>
                 <w:sz w:val="20"/>
               </w:rPr>
-              <w:t xml:space="default">    300% FPL And Above</w:t>
-            </w:r>
-          </w:p>
-        </w:tc>
-        <w:tc>
-          <w:tcPr>
-            <w:tcBorders>
-              <w:top w:val="single" w:space="0" w:color="D3D3D3"/>
-              <w:bottom w:val="single" w:space="0" w:color="D3D3D3"/>
-              <w:start w:val="single" w:space="0" w:color="D3D3D3"/>
-              <w:end w:val="single" w:space="0" w:color="D3D3D3"/>
-            </w:tcBorders>
-          </w:tcPr>
-          <w:p>
-            <w:pPr>
-              <w:spacing w:before="0" w:after="60"/>
-              <w:keepNext/>
-              <w:jc w:val="center"/>
-            </w:pPr>
-            <w:r>
-              <w:rPr>
-                <w:rFonts w:ascii="Calibri" w:hAnsi="Calibri"/>
-                <w:sz w:val="20"/>
-              </w:rPr>
-              <w:t xml:space="default">292,212.7 (28%) </w:t>
-            </w:r>
-          </w:p>
-        </w:tc>
-        <w:tc>
-          <w:tcPr>
-            <w:tcBorders>
-              <w:top w:val="single" w:space="0" w:color="D3D3D3"/>
-              <w:bottom w:val="single" w:space="0" w:color="D3D3D3"/>
-              <w:start w:val="single" w:space="0" w:color="D3D3D3"/>
-              <w:end w:val="single" w:space="0" w:color="D3D3D3"/>
-            </w:tcBorders>
-          </w:tcPr>
-          <w:p>
-            <w:pPr>
-              <w:spacing w:before="0" w:after="60"/>
-              <w:keepNext/>
-              <w:jc w:val="center"/>
-            </w:pPr>
-            <w:r>
-              <w:rPr>
-                <w:rFonts w:ascii="Calibri" w:hAnsi="Calibri"/>
-                <w:sz w:val="20"/>
-              </w:rPr>
-              <w:t xml:space="default">416,076 (40%) </w:t>
+              <w:t xml:space="default">    MA Or MS Degree</w:t>
+            </w:r>
+          </w:p>
+        </w:tc>
+        <w:tc>
+          <w:tcPr>
+            <w:tcBorders>
+              <w:top w:val="single" w:space="0" w:color="D3D3D3"/>
+              <w:bottom w:val="single" w:space="0" w:color="D3D3D3"/>
+              <w:start w:val="single" w:space="0" w:color="D3D3D3"/>
+              <w:end w:val="single" w:space="0" w:color="D3D3D3"/>
+            </w:tcBorders>
+          </w:tcPr>
+          <w:p>
+            <w:pPr>
+              <w:spacing w:before="0" w:after="60"/>
+              <w:keepNext/>
+              <w:jc w:val="center"/>
+            </w:pPr>
+            <w:r>
+              <w:rPr>
+                <w:rFonts w:ascii="Calibri" w:hAnsi="Calibri"/>
+                <w:sz w:val="20"/>
+              </w:rPr>
+              <w:t xml:space="default">196,077.2 (6%) </w:t>
+            </w:r>
+          </w:p>
+        </w:tc>
+        <w:tc>
+          <w:tcPr>
+            <w:tcBorders>
+              <w:top w:val="single" w:space="0" w:color="D3D3D3"/>
+              <w:bottom w:val="single" w:space="0" w:color="D3D3D3"/>
+              <w:start w:val="single" w:space="0" w:color="D3D3D3"/>
+              <w:end w:val="single" w:space="0" w:color="D3D3D3"/>
+            </w:tcBorders>
+          </w:tcPr>
+          <w:p>
+            <w:pPr>
+              <w:spacing w:before="0" w:after="60"/>
+              <w:keepNext/>
+              <w:jc w:val="center"/>
+            </w:pPr>
+            <w:r>
+              <w:rPr>
+                <w:rFonts w:ascii="Calibri" w:hAnsi="Calibri"/>
+                <w:sz w:val="20"/>
+              </w:rPr>
+              <w:t xml:space="default">253,647.6 (8%) </w:t>
             </w:r>
           </w:p>
         </w:tc>
@@ -1909,57 +1910,56 @@
               <w:rPr>
                 <w:rFonts w:ascii="Calibri" w:hAnsi="Calibri"/>
                 <w:sz w:val="20"/>
-                <w:b w:val="true"/>
-              </w:rPr>
-              <w:t xml:space="default">Language Spoken at Home</w:t>
-            </w:r>
-          </w:p>
-        </w:tc>
-        <w:tc>
-          <w:tcPr>
-            <w:tcBorders>
-              <w:top w:val="single" w:space="0" w:color="D3D3D3"/>
-              <w:bottom w:val="single" w:space="0" w:color="D3D3D3"/>
-              <w:start w:val="single" w:space="0" w:color="D3D3D3"/>
-              <w:end w:val="single" w:space="0" w:color="D3D3D3"/>
-            </w:tcBorders>
-          </w:tcPr>
-          <w:p>
-            <w:pPr>
-              <w:spacing w:before="0" w:after="60"/>
-              <w:keepNext/>
-              <w:jc w:val="center"/>
-            </w:pPr>
-            <w:r>
-              <w:rPr>
-                <w:rFonts w:ascii="Calibri" w:hAnsi="Calibri"/>
-                <w:sz w:val="20"/>
-              </w:rPr>
-              <w:t xml:space="default"/>
-            </w:r>
-          </w:p>
-        </w:tc>
-        <w:tc>
-          <w:tcPr>
-            <w:tcBorders>
-              <w:top w:val="single" w:space="0" w:color="D3D3D3"/>
-              <w:bottom w:val="single" w:space="0" w:color="D3D3D3"/>
-              <w:start w:val="single" w:space="0" w:color="D3D3D3"/>
-              <w:end w:val="single" w:space="0" w:color="D3D3D3"/>
-            </w:tcBorders>
-          </w:tcPr>
-          <w:p>
-            <w:pPr>
-              <w:spacing w:before="0" w:after="60"/>
-              <w:keepNext/>
-              <w:jc w:val="center"/>
-            </w:pPr>
-            <w:r>
-              <w:rPr>
-                <w:rFonts w:ascii="Calibri" w:hAnsi="Calibri"/>
-                <w:sz w:val="20"/>
-              </w:rPr>
-              <w:t xml:space="default"/>
+              </w:rPr>
+              <w:t xml:space="default">    Ph.D. Or Equivalent</w:t>
+            </w:r>
+          </w:p>
+        </w:tc>
+        <w:tc>
+          <w:tcPr>
+            <w:tcBorders>
+              <w:top w:val="single" w:space="0" w:color="D3D3D3"/>
+              <w:bottom w:val="single" w:space="0" w:color="D3D3D3"/>
+              <w:start w:val="single" w:space="0" w:color="D3D3D3"/>
+              <w:end w:val="single" w:space="0" w:color="D3D3D3"/>
+            </w:tcBorders>
+          </w:tcPr>
+          <w:p>
+            <w:pPr>
+              <w:spacing w:before="0" w:after="60"/>
+              <w:keepNext/>
+              <w:jc w:val="center"/>
+            </w:pPr>
+            <w:r>
+              <w:rPr>
+                <w:rFonts w:ascii="Calibri" w:hAnsi="Calibri"/>
+                <w:sz w:val="20"/>
+              </w:rPr>
+              <w:t xml:space="default">119,024.3 (4%) </w:t>
+            </w:r>
+          </w:p>
+        </w:tc>
+        <w:tc>
+          <w:tcPr>
+            <w:tcBorders>
+              <w:top w:val="single" w:space="0" w:color="D3D3D3"/>
+              <w:bottom w:val="single" w:space="0" w:color="D3D3D3"/>
+              <w:start w:val="single" w:space="0" w:color="D3D3D3"/>
+              <w:end w:val="single" w:space="0" w:color="D3D3D3"/>
+            </w:tcBorders>
+          </w:tcPr>
+          <w:p>
+            <w:pPr>
+              <w:spacing w:before="0" w:after="60"/>
+              <w:keepNext/>
+              <w:jc w:val="center"/>
+            </w:pPr>
+            <w:r>
+              <w:rPr>
+                <w:rFonts w:ascii="Calibri" w:hAnsi="Calibri"/>
+                <w:sz w:val="20"/>
+              </w:rPr>
+              <w:t xml:space="default">110,056.2 (4%) </w:t>
             </w:r>
           </w:p>
         </w:tc>
@@ -1987,56 +1987,57 @@
               <w:rPr>
                 <w:rFonts w:ascii="Calibri" w:hAnsi="Calibri"/>
                 <w:sz w:val="20"/>
-              </w:rPr>
-              <w:t xml:space="default">    English</w:t>
-            </w:r>
-          </w:p>
-        </w:tc>
-        <w:tc>
-          <w:tcPr>
-            <w:tcBorders>
-              <w:top w:val="single" w:space="0" w:color="D3D3D3"/>
-              <w:bottom w:val="single" w:space="0" w:color="D3D3D3"/>
-              <w:start w:val="single" w:space="0" w:color="D3D3D3"/>
-              <w:end w:val="single" w:space="0" w:color="D3D3D3"/>
-            </w:tcBorders>
-          </w:tcPr>
-          <w:p>
-            <w:pPr>
-              <w:spacing w:before="0" w:after="60"/>
-              <w:keepNext/>
-              <w:jc w:val="center"/>
-            </w:pPr>
-            <w:r>
-              <w:rPr>
-                <w:rFonts w:ascii="Calibri" w:hAnsi="Calibri"/>
-                <w:sz w:val="20"/>
-              </w:rPr>
-              <w:t xml:space="default">244,000.3 (24%) </w:t>
-            </w:r>
-          </w:p>
-        </w:tc>
-        <w:tc>
-          <w:tcPr>
-            <w:tcBorders>
-              <w:top w:val="single" w:space="0" w:color="D3D3D3"/>
-              <w:bottom w:val="single" w:space="0" w:color="D3D3D3"/>
-              <w:start w:val="single" w:space="0" w:color="D3D3D3"/>
-              <w:end w:val="single" w:space="0" w:color="D3D3D3"/>
-            </w:tcBorders>
-          </w:tcPr>
-          <w:p>
-            <w:pPr>
-              <w:spacing w:before="0" w:after="60"/>
-              <w:keepNext/>
-              <w:jc w:val="center"/>
-            </w:pPr>
-            <w:r>
-              <w:rPr>
-                <w:rFonts w:ascii="Calibri" w:hAnsi="Calibri"/>
-                <w:sz w:val="20"/>
-              </w:rPr>
-              <w:t xml:space="default">408,993.3 (39%) </w:t>
+                <w:b w:val="true"/>
+              </w:rPr>
+              <w:t xml:space="default">Poverty Level</w:t>
+            </w:r>
+          </w:p>
+        </w:tc>
+        <w:tc>
+          <w:tcPr>
+            <w:tcBorders>
+              <w:top w:val="single" w:space="0" w:color="D3D3D3"/>
+              <w:bottom w:val="single" w:space="0" w:color="D3D3D3"/>
+              <w:start w:val="single" w:space="0" w:color="D3D3D3"/>
+              <w:end w:val="single" w:space="0" w:color="D3D3D3"/>
+            </w:tcBorders>
+          </w:tcPr>
+          <w:p>
+            <w:pPr>
+              <w:spacing w:before="0" w:after="60"/>
+              <w:keepNext/>
+              <w:jc w:val="center"/>
+            </w:pPr>
+            <w:r>
+              <w:rPr>
+                <w:rFonts w:ascii="Calibri" w:hAnsi="Calibri"/>
+                <w:sz w:val="20"/>
+              </w:rPr>
+              <w:t xml:space="default"/>
+            </w:r>
+          </w:p>
+        </w:tc>
+        <w:tc>
+          <w:tcPr>
+            <w:tcBorders>
+              <w:top w:val="single" w:space="0" w:color="D3D3D3"/>
+              <w:bottom w:val="single" w:space="0" w:color="D3D3D3"/>
+              <w:start w:val="single" w:space="0" w:color="D3D3D3"/>
+              <w:end w:val="single" w:space="0" w:color="D3D3D3"/>
+            </w:tcBorders>
+          </w:tcPr>
+          <w:p>
+            <w:pPr>
+              <w:spacing w:before="0" w:after="60"/>
+              <w:keepNext/>
+              <w:jc w:val="center"/>
+            </w:pPr>
+            <w:r>
+              <w:rPr>
+                <w:rFonts w:ascii="Calibri" w:hAnsi="Calibri"/>
+                <w:sz w:val="20"/>
+              </w:rPr>
+              <w:t xml:space="default"/>
             </w:r>
           </w:p>
         </w:tc>
@@ -2065,55 +2066,55 @@
                 <w:rFonts w:ascii="Calibri" w:hAnsi="Calibri"/>
                 <w:sz w:val="20"/>
               </w:rPr>
-              <w:t xml:space="default">    Spanish Or Other One Language Only</w:t>
-            </w:r>
-          </w:p>
-        </w:tc>
-        <w:tc>
-          <w:tcPr>
-            <w:tcBorders>
-              <w:top w:val="single" w:space="0" w:color="D3D3D3"/>
-              <w:bottom w:val="single" w:space="0" w:color="D3D3D3"/>
-              <w:start w:val="single" w:space="0" w:color="D3D3D3"/>
-              <w:end w:val="single" w:space="0" w:color="D3D3D3"/>
-            </w:tcBorders>
-          </w:tcPr>
-          <w:p>
-            <w:pPr>
-              <w:spacing w:before="0" w:after="60"/>
-              <w:keepNext/>
-              <w:jc w:val="center"/>
-            </w:pPr>
-            <w:r>
-              <w:rPr>
-                <w:rFonts w:ascii="Calibri" w:hAnsi="Calibri"/>
-                <w:sz w:val="20"/>
-              </w:rPr>
-              <w:t xml:space="default">12,245.67 (1%) </w:t>
-            </w:r>
-          </w:p>
-        </w:tc>
-        <w:tc>
-          <w:tcPr>
-            <w:tcBorders>
-              <w:top w:val="single" w:space="0" w:color="D3D3D3"/>
-              <w:bottom w:val="single" w:space="0" w:color="D3D3D3"/>
-              <w:start w:val="single" w:space="0" w:color="D3D3D3"/>
-              <w:end w:val="single" w:space="0" w:color="D3D3D3"/>
-            </w:tcBorders>
-          </w:tcPr>
-          <w:p>
-            <w:pPr>
-              <w:spacing w:before="0" w:after="60"/>
-              <w:keepNext/>
-              <w:jc w:val="center"/>
-            </w:pPr>
-            <w:r>
-              <w:rPr>
-                <w:rFonts w:ascii="Calibri" w:hAnsi="Calibri"/>
-                <w:sz w:val="20"/>
-              </w:rPr>
-              <w:t xml:space="default">16,186 (2%) </w:t>
+              <w:t xml:space="default">    0-99% FPL</w:t>
+            </w:r>
+          </w:p>
+        </w:tc>
+        <w:tc>
+          <w:tcPr>
+            <w:tcBorders>
+              <w:top w:val="single" w:space="0" w:color="D3D3D3"/>
+              <w:bottom w:val="single" w:space="0" w:color="D3D3D3"/>
+              <w:start w:val="single" w:space="0" w:color="D3D3D3"/>
+              <w:end w:val="single" w:space="0" w:color="D3D3D3"/>
+            </w:tcBorders>
+          </w:tcPr>
+          <w:p>
+            <w:pPr>
+              <w:spacing w:before="0" w:after="60"/>
+              <w:keepNext/>
+              <w:jc w:val="center"/>
+            </w:pPr>
+            <w:r>
+              <w:rPr>
+                <w:rFonts w:ascii="Calibri" w:hAnsi="Calibri"/>
+                <w:sz w:val="20"/>
+              </w:rPr>
+              <w:t xml:space="default">135,627.8 (4%) </w:t>
+            </w:r>
+          </w:p>
+        </w:tc>
+        <w:tc>
+          <w:tcPr>
+            <w:tcBorders>
+              <w:top w:val="single" w:space="0" w:color="D3D3D3"/>
+              <w:bottom w:val="single" w:space="0" w:color="D3D3D3"/>
+              <w:start w:val="single" w:space="0" w:color="D3D3D3"/>
+              <w:end w:val="single" w:space="0" w:color="D3D3D3"/>
+            </w:tcBorders>
+          </w:tcPr>
+          <w:p>
+            <w:pPr>
+              <w:spacing w:before="0" w:after="60"/>
+              <w:keepNext/>
+              <w:jc w:val="center"/>
+            </w:pPr>
+            <w:r>
+              <w:rPr>
+                <w:rFonts w:ascii="Calibri" w:hAnsi="Calibri"/>
+                <w:sz w:val="20"/>
+              </w:rPr>
+              <w:t xml:space="default">338,136.8 (11%) </w:t>
             </w:r>
           </w:p>
         </w:tc>
@@ -2142,55 +2143,55 @@
                 <w:rFonts w:ascii="Calibri" w:hAnsi="Calibri"/>
                 <w:sz w:val="20"/>
               </w:rPr>
-              <w:t xml:space="default">    English &amp; Spanish</w:t>
-            </w:r>
-          </w:p>
-        </w:tc>
-        <w:tc>
-          <w:tcPr>
-            <w:tcBorders>
-              <w:top w:val="single" w:space="0" w:color="D3D3D3"/>
-              <w:bottom w:val="single" w:space="0" w:color="D3D3D3"/>
-              <w:start w:val="single" w:space="0" w:color="D3D3D3"/>
-              <w:end w:val="single" w:space="0" w:color="D3D3D3"/>
-            </w:tcBorders>
-          </w:tcPr>
-          <w:p>
-            <w:pPr>
-              <w:spacing w:before="0" w:after="60"/>
-              <w:keepNext/>
-              <w:jc w:val="center"/>
-            </w:pPr>
-            <w:r>
-              <w:rPr>
-                <w:rFonts w:ascii="Calibri" w:hAnsi="Calibri"/>
-                <w:sz w:val="20"/>
-              </w:rPr>
-              <w:t xml:space="default">95,850 (9%) </w:t>
-            </w:r>
-          </w:p>
-        </w:tc>
-        <w:tc>
-          <w:tcPr>
-            <w:tcBorders>
-              <w:top w:val="single" w:space="0" w:color="D3D3D3"/>
-              <w:bottom w:val="single" w:space="0" w:color="D3D3D3"/>
-              <w:start w:val="single" w:space="0" w:color="D3D3D3"/>
-              <w:end w:val="single" w:space="0" w:color="D3D3D3"/>
-            </w:tcBorders>
-          </w:tcPr>
-          <w:p>
-            <w:pPr>
-              <w:spacing w:before="0" w:after="60"/>
-              <w:keepNext/>
-              <w:jc w:val="center"/>
-            </w:pPr>
-            <w:r>
-              <w:rPr>
-                <w:rFonts w:ascii="Calibri" w:hAnsi="Calibri"/>
-                <w:sz w:val="20"/>
-              </w:rPr>
-              <w:t xml:space="default">153,242.3 (15%) </w:t>
+              <w:t xml:space="default">    100-199% FPL</w:t>
+            </w:r>
+          </w:p>
+        </w:tc>
+        <w:tc>
+          <w:tcPr>
+            <w:tcBorders>
+              <w:top w:val="single" w:space="0" w:color="D3D3D3"/>
+              <w:bottom w:val="single" w:space="0" w:color="D3D3D3"/>
+              <w:start w:val="single" w:space="0" w:color="D3D3D3"/>
+              <w:end w:val="single" w:space="0" w:color="D3D3D3"/>
+            </w:tcBorders>
+          </w:tcPr>
+          <w:p>
+            <w:pPr>
+              <w:spacing w:before="0" w:after="60"/>
+              <w:keepNext/>
+              <w:jc w:val="center"/>
+            </w:pPr>
+            <w:r>
+              <w:rPr>
+                <w:rFonts w:ascii="Calibri" w:hAnsi="Calibri"/>
+                <w:sz w:val="20"/>
+              </w:rPr>
+              <w:t xml:space="default">166,204.2 (5%) </w:t>
+            </w:r>
+          </w:p>
+        </w:tc>
+        <w:tc>
+          <w:tcPr>
+            <w:tcBorders>
+              <w:top w:val="single" w:space="0" w:color="D3D3D3"/>
+              <w:bottom w:val="single" w:space="0" w:color="D3D3D3"/>
+              <w:start w:val="single" w:space="0" w:color="D3D3D3"/>
+              <w:end w:val="single" w:space="0" w:color="D3D3D3"/>
+            </w:tcBorders>
+          </w:tcPr>
+          <w:p>
+            <w:pPr>
+              <w:spacing w:before="0" w:after="60"/>
+              <w:keepNext/>
+              <w:jc w:val="center"/>
+            </w:pPr>
+            <w:r>
+              <w:rPr>
+                <w:rFonts w:ascii="Calibri" w:hAnsi="Calibri"/>
+                <w:sz w:val="20"/>
+              </w:rPr>
+              <w:t xml:space="default">421,059.3 (14%) </w:t>
             </w:r>
           </w:p>
         </w:tc>
@@ -2219,55 +2220,55 @@
                 <w:rFonts w:ascii="Calibri" w:hAnsi="Calibri"/>
                 <w:sz w:val="20"/>
               </w:rPr>
-              <w:t xml:space="default">    English And One Other Language</w:t>
-            </w:r>
-          </w:p>
-        </w:tc>
-        <w:tc>
-          <w:tcPr>
-            <w:tcBorders>
-              <w:top w:val="single" w:space="0" w:color="D3D3D3"/>
-              <w:bottom w:val="single" w:space="0" w:color="D3D3D3"/>
-              <w:start w:val="single" w:space="0" w:color="D3D3D3"/>
-              <w:end w:val="single" w:space="0" w:color="D3D3D3"/>
-            </w:tcBorders>
-          </w:tcPr>
-          <w:p>
-            <w:pPr>
-              <w:spacing w:before="0" w:after="60"/>
-              <w:keepNext/>
-              <w:jc w:val="center"/>
-            </w:pPr>
-            <w:r>
-              <w:rPr>
-                <w:rFonts w:ascii="Calibri" w:hAnsi="Calibri"/>
-                <w:sz w:val="20"/>
-              </w:rPr>
-              <w:t xml:space="default">37,890.67 (4%) </w:t>
-            </w:r>
-          </w:p>
-        </w:tc>
-        <w:tc>
-          <w:tcPr>
-            <w:tcBorders>
-              <w:top w:val="single" w:space="0" w:color="D3D3D3"/>
-              <w:bottom w:val="single" w:space="0" w:color="D3D3D3"/>
-              <w:start w:val="single" w:space="0" w:color="D3D3D3"/>
-              <w:end w:val="single" w:space="0" w:color="D3D3D3"/>
-            </w:tcBorders>
-          </w:tcPr>
-          <w:p>
-            <w:pPr>
-              <w:spacing w:before="0" w:after="60"/>
-              <w:keepNext/>
-              <w:jc w:val="center"/>
-            </w:pPr>
-            <w:r>
-              <w:rPr>
-                <w:rFonts w:ascii="Calibri" w:hAnsi="Calibri"/>
-                <w:sz w:val="20"/>
-              </w:rPr>
-              <w:t xml:space="default">51,033.33 (5%) </w:t>
+              <w:t xml:space="default">    200-299% FPL</w:t>
+            </w:r>
+          </w:p>
+        </w:tc>
+        <w:tc>
+          <w:tcPr>
+            <w:tcBorders>
+              <w:top w:val="single" w:space="0" w:color="D3D3D3"/>
+              <w:bottom w:val="single" w:space="0" w:color="D3D3D3"/>
+              <w:start w:val="single" w:space="0" w:color="D3D3D3"/>
+              <w:end w:val="single" w:space="0" w:color="D3D3D3"/>
+            </w:tcBorders>
+          </w:tcPr>
+          <w:p>
+            <w:pPr>
+              <w:spacing w:before="0" w:after="60"/>
+              <w:keepNext/>
+              <w:jc w:val="center"/>
+            </w:pPr>
+            <w:r>
+              <w:rPr>
+                <w:rFonts w:ascii="Calibri" w:hAnsi="Calibri"/>
+                <w:sz w:val="20"/>
+              </w:rPr>
+              <w:t xml:space="default">139,947.5 (5%) </w:t>
+            </w:r>
+          </w:p>
+        </w:tc>
+        <w:tc>
+          <w:tcPr>
+            <w:tcBorders>
+              <w:top w:val="single" w:space="0" w:color="D3D3D3"/>
+              <w:bottom w:val="single" w:space="0" w:color="D3D3D3"/>
+              <w:start w:val="single" w:space="0" w:color="D3D3D3"/>
+              <w:end w:val="single" w:space="0" w:color="D3D3D3"/>
+            </w:tcBorders>
+          </w:tcPr>
+          <w:p>
+            <w:pPr>
+              <w:spacing w:before="0" w:after="60"/>
+              <w:keepNext/>
+              <w:jc w:val="center"/>
+            </w:pPr>
+            <w:r>
+              <w:rPr>
+                <w:rFonts w:ascii="Calibri" w:hAnsi="Calibri"/>
+                <w:sz w:val="20"/>
+              </w:rPr>
+              <w:t xml:space="default">252,037.7 (8%) </w:t>
             </w:r>
           </w:p>
         </w:tc>
@@ -2296,55 +2297,55 @@
                 <w:rFonts w:ascii="Calibri" w:hAnsi="Calibri"/>
                 <w:sz w:val="20"/>
               </w:rPr>
-              <w:t xml:space="default">    Other Languages (2+)</w:t>
-            </w:r>
-          </w:p>
-        </w:tc>
-        <w:tc>
-          <w:tcPr>
-            <w:tcBorders>
-              <w:top w:val="single" w:space="0" w:color="D3D3D3"/>
-              <w:bottom w:val="single" w:space="0" w:color="D3D3D3"/>
-              <w:start w:val="single" w:space="0" w:color="D3D3D3"/>
-              <w:end w:val="single" w:space="0" w:color="D3D3D3"/>
-            </w:tcBorders>
-          </w:tcPr>
-          <w:p>
-            <w:pPr>
-              <w:spacing w:before="0" w:after="60"/>
-              <w:keepNext/>
-              <w:jc w:val="center"/>
-            </w:pPr>
-            <w:r>
-              <w:rPr>
-                <w:rFonts w:ascii="Calibri" w:hAnsi="Calibri"/>
-                <w:sz w:val="20"/>
-              </w:rPr>
-              <w:t xml:space="default">6,379.667 (1%) </w:t>
-            </w:r>
-          </w:p>
-        </w:tc>
-        <w:tc>
-          <w:tcPr>
-            <w:tcBorders>
-              <w:top w:val="single" w:space="0" w:color="D3D3D3"/>
-              <w:bottom w:val="single" w:space="0" w:color="D3D3D3"/>
-              <w:start w:val="single" w:space="0" w:color="D3D3D3"/>
-              <w:end w:val="single" w:space="0" w:color="D3D3D3"/>
-            </w:tcBorders>
-          </w:tcPr>
-          <w:p>
-            <w:pPr>
-              <w:spacing w:before="0" w:after="60"/>
-              <w:keepNext/>
-              <w:jc w:val="center"/>
-            </w:pPr>
-            <w:r>
-              <w:rPr>
-                <w:rFonts w:ascii="Calibri" w:hAnsi="Calibri"/>
-                <w:sz w:val="20"/>
-              </w:rPr>
-              <w:t xml:space="default">9,998.667 (1%) </w:t>
+              <w:t xml:space="default">    300% FPL And Above</w:t>
+            </w:r>
+          </w:p>
+        </w:tc>
+        <w:tc>
+          <w:tcPr>
+            <w:tcBorders>
+              <w:top w:val="single" w:space="0" w:color="D3D3D3"/>
+              <w:bottom w:val="single" w:space="0" w:color="D3D3D3"/>
+              <w:start w:val="single" w:space="0" w:color="D3D3D3"/>
+              <w:end w:val="single" w:space="0" w:color="D3D3D3"/>
+            </w:tcBorders>
+          </w:tcPr>
+          <w:p>
+            <w:pPr>
+              <w:spacing w:before="0" w:after="60"/>
+              <w:keepNext/>
+              <w:jc w:val="center"/>
+            </w:pPr>
+            <w:r>
+              <w:rPr>
+                <w:rFonts w:ascii="Calibri" w:hAnsi="Calibri"/>
+                <w:sz w:val="20"/>
+              </w:rPr>
+              <w:t xml:space="default">647,775.6 (21%) </w:t>
+            </w:r>
+          </w:p>
+        </w:tc>
+        <w:tc>
+          <w:tcPr>
+            <w:tcBorders>
+              <w:top w:val="single" w:space="0" w:color="D3D3D3"/>
+              <w:bottom w:val="single" w:space="0" w:color="D3D3D3"/>
+              <w:start w:val="single" w:space="0" w:color="D3D3D3"/>
+              <w:end w:val="single" w:space="0" w:color="D3D3D3"/>
+            </w:tcBorders>
+          </w:tcPr>
+          <w:p>
+            <w:pPr>
+              <w:spacing w:before="0" w:after="60"/>
+              <w:keepNext/>
+              <w:jc w:val="center"/>
+            </w:pPr>
+            <w:r>
+              <w:rPr>
+                <w:rFonts w:ascii="Calibri" w:hAnsi="Calibri"/>
+                <w:sz w:val="20"/>
+              </w:rPr>
+              <w:t xml:space="default">992,624.2 (32%) </w:t>
             </w:r>
           </w:p>
         </w:tc>
@@ -2355,28 +2356,74 @@
         </w:trPr>
         <w:tc>
           <w:tcPr>
-            <w:gridSpan w:val="3"/>
-          </w:tcPr>
-          <w:p>
-            <w:pPr>
-              <w:spacing w:before="0" w:after="60"/>
-              <w:keepNext/>
-            </w:pPr>
-            <w:r>
-              <w:rPr>
-                <w:vertAlign w:val="superscript"/>
-                <w:i/>
-                <w:rFonts w:ascii="Calibri" w:hAnsi="Calibri"/>
-                <w:sz w:val="20"/>
-              </w:rPr>
-              <w:t xml:space="default">1</w:t>
-            </w:r>
-            <w:r>
-              <w:rPr>
-                <w:rFonts w:ascii="Calibri" w:hAnsi="Calibri"/>
-                <w:sz w:val="20"/>
-              </w:rPr>
-              <w:t xml:space="default">N (%) </w:t>
+            <w:tcBorders>
+              <w:top w:val="single" w:space="0" w:color="D3D3D3"/>
+              <w:bottom w:val="single" w:space="0" w:color="D3D3D3"/>
+              <w:start w:val="single" w:space="0" w:color="D3D3D3"/>
+              <w:end w:val="single" w:space="0" w:color="D3D3D3"/>
+            </w:tcBorders>
+          </w:tcPr>
+          <w:p>
+            <w:pPr>
+              <w:spacing w:before="0" w:after="60"/>
+              <w:keepNext/>
+              <w:jc w:val="start"/>
+            </w:pPr>
+            <w:r>
+              <w:rPr>
+                <w:rFonts w:ascii="Calibri" w:hAnsi="Calibri"/>
+                <w:sz w:val="20"/>
+                <w:b w:val="true"/>
+              </w:rPr>
+              <w:t xml:space="default">Language Spoken at Home</w:t>
+            </w:r>
+          </w:p>
+        </w:tc>
+        <w:tc>
+          <w:tcPr>
+            <w:tcBorders>
+              <w:top w:val="single" w:space="0" w:color="D3D3D3"/>
+              <w:bottom w:val="single" w:space="0" w:color="D3D3D3"/>
+              <w:start w:val="single" w:space="0" w:color="D3D3D3"/>
+              <w:end w:val="single" w:space="0" w:color="D3D3D3"/>
+            </w:tcBorders>
+          </w:tcPr>
+          <w:p>
+            <w:pPr>
+              <w:spacing w:before="0" w:after="60"/>
+              <w:keepNext/>
+              <w:jc w:val="center"/>
+            </w:pPr>
+            <w:r>
+              <w:rPr>
+                <w:rFonts w:ascii="Calibri" w:hAnsi="Calibri"/>
+                <w:sz w:val="20"/>
+              </w:rPr>
+              <w:t xml:space="default"/>
+            </w:r>
+          </w:p>
+        </w:tc>
+        <w:tc>
+          <w:tcPr>
+            <w:tcBorders>
+              <w:top w:val="single" w:space="0" w:color="D3D3D3"/>
+              <w:bottom w:val="single" w:space="0" w:color="D3D3D3"/>
+              <w:start w:val="single" w:space="0" w:color="D3D3D3"/>
+              <w:end w:val="single" w:space="0" w:color="D3D3D3"/>
+            </w:tcBorders>
+          </w:tcPr>
+          <w:p>
+            <w:pPr>
+              <w:spacing w:before="0" w:after="60"/>
+              <w:keepNext/>
+              <w:jc w:val="center"/>
+            </w:pPr>
+            <w:r>
+              <w:rPr>
+                <w:rFonts w:ascii="Calibri" w:hAnsi="Calibri"/>
+                <w:sz w:val="20"/>
+              </w:rPr>
+              <w:t xml:space="default"/>
             </w:r>
           </w:p>
         </w:tc>
@@ -2387,6 +2434,623 @@
         </w:trPr>
         <w:tc>
           <w:tcPr>
+            <w:tcBorders>
+              <w:top w:val="single" w:space="0" w:color="D3D3D3"/>
+              <w:bottom w:val="single" w:space="0" w:color="D3D3D3"/>
+              <w:start w:val="single" w:space="0" w:color="D3D3D3"/>
+              <w:end w:val="single" w:space="0" w:color="D3D3D3"/>
+            </w:tcBorders>
+          </w:tcPr>
+          <w:p>
+            <w:pPr>
+              <w:spacing w:before="0" w:after="60"/>
+              <w:keepNext/>
+              <w:jc w:val="start"/>
+            </w:pPr>
+            <w:r>
+              <w:rPr>
+                <w:rFonts w:ascii="Calibri" w:hAnsi="Calibri"/>
+                <w:sz w:val="20"/>
+              </w:rPr>
+              <w:t xml:space="default">    English</w:t>
+            </w:r>
+          </w:p>
+        </w:tc>
+        <w:tc>
+          <w:tcPr>
+            <w:tcBorders>
+              <w:top w:val="single" w:space="0" w:color="D3D3D3"/>
+              <w:bottom w:val="single" w:space="0" w:color="D3D3D3"/>
+              <w:start w:val="single" w:space="0" w:color="D3D3D3"/>
+              <w:end w:val="single" w:space="0" w:color="D3D3D3"/>
+            </w:tcBorders>
+          </w:tcPr>
+          <w:p>
+            <w:pPr>
+              <w:spacing w:before="0" w:after="60"/>
+              <w:keepNext/>
+              <w:jc w:val="center"/>
+            </w:pPr>
+            <w:r>
+              <w:rPr>
+                <w:rFonts w:ascii="Calibri" w:hAnsi="Calibri"/>
+                <w:sz w:val="20"/>
+              </w:rPr>
+              <w:t xml:space="default">611,819.3 (20%) </w:t>
+            </w:r>
+          </w:p>
+        </w:tc>
+        <w:tc>
+          <w:tcPr>
+            <w:tcBorders>
+              <w:top w:val="single" w:space="0" w:color="D3D3D3"/>
+              <w:bottom w:val="single" w:space="0" w:color="D3D3D3"/>
+              <w:start w:val="single" w:space="0" w:color="D3D3D3"/>
+              <w:end w:val="single" w:space="0" w:color="D3D3D3"/>
+            </w:tcBorders>
+          </w:tcPr>
+          <w:p>
+            <w:pPr>
+              <w:spacing w:before="0" w:after="60"/>
+              <w:keepNext/>
+              <w:jc w:val="center"/>
+            </w:pPr>
+            <w:r>
+              <w:rPr>
+                <w:rFonts w:ascii="Calibri" w:hAnsi="Calibri"/>
+                <w:sz w:val="20"/>
+              </w:rPr>
+              <w:t xml:space="default">1,065,904 (34%) </w:t>
+            </w:r>
+          </w:p>
+        </w:tc>
+      </w:tr>
+      <w:tr>
+        <w:trPr>
+          <w:cantSplit/>
+        </w:trPr>
+        <w:tc>
+          <w:tcPr>
+            <w:tcBorders>
+              <w:top w:val="single" w:space="0" w:color="D3D3D3"/>
+              <w:bottom w:val="single" w:space="0" w:color="D3D3D3"/>
+              <w:start w:val="single" w:space="0" w:color="D3D3D3"/>
+              <w:end w:val="single" w:space="0" w:color="D3D3D3"/>
+            </w:tcBorders>
+          </w:tcPr>
+          <w:p>
+            <w:pPr>
+              <w:spacing w:before="0" w:after="60"/>
+              <w:keepNext/>
+              <w:jc w:val="start"/>
+            </w:pPr>
+            <w:r>
+              <w:rPr>
+                <w:rFonts w:ascii="Calibri" w:hAnsi="Calibri"/>
+                <w:sz w:val="20"/>
+              </w:rPr>
+              <w:t xml:space="default">    Spanish Or Other One Language Only</w:t>
+            </w:r>
+          </w:p>
+        </w:tc>
+        <w:tc>
+          <w:tcPr>
+            <w:tcBorders>
+              <w:top w:val="single" w:space="0" w:color="D3D3D3"/>
+              <w:bottom w:val="single" w:space="0" w:color="D3D3D3"/>
+              <w:start w:val="single" w:space="0" w:color="D3D3D3"/>
+              <w:end w:val="single" w:space="0" w:color="D3D3D3"/>
+            </w:tcBorders>
+          </w:tcPr>
+          <w:p>
+            <w:pPr>
+              <w:spacing w:before="0" w:after="60"/>
+              <w:keepNext/>
+              <w:jc w:val="center"/>
+            </w:pPr>
+            <w:r>
+              <w:rPr>
+                <w:rFonts w:ascii="Calibri" w:hAnsi="Calibri"/>
+                <w:sz w:val="20"/>
+              </w:rPr>
+              <w:t xml:space="default">34,749.64 (1%) </w:t>
+            </w:r>
+          </w:p>
+        </w:tc>
+        <w:tc>
+          <w:tcPr>
+            <w:tcBorders>
+              <w:top w:val="single" w:space="0" w:color="D3D3D3"/>
+              <w:bottom w:val="single" w:space="0" w:color="D3D3D3"/>
+              <w:start w:val="single" w:space="0" w:color="D3D3D3"/>
+              <w:end w:val="single" w:space="0" w:color="D3D3D3"/>
+            </w:tcBorders>
+          </w:tcPr>
+          <w:p>
+            <w:pPr>
+              <w:spacing w:before="0" w:after="60"/>
+              <w:keepNext/>
+              <w:jc w:val="center"/>
+            </w:pPr>
+            <w:r>
+              <w:rPr>
+                <w:rFonts w:ascii="Calibri" w:hAnsi="Calibri"/>
+                <w:sz w:val="20"/>
+              </w:rPr>
+              <w:t xml:space="default">90,147.05 (3%) </w:t>
+            </w:r>
+          </w:p>
+        </w:tc>
+      </w:tr>
+      <w:tr>
+        <w:trPr>
+          <w:cantSplit/>
+        </w:trPr>
+        <w:tc>
+          <w:tcPr>
+            <w:tcBorders>
+              <w:top w:val="single" w:space="0" w:color="D3D3D3"/>
+              <w:bottom w:val="single" w:space="0" w:color="D3D3D3"/>
+              <w:start w:val="single" w:space="0" w:color="D3D3D3"/>
+              <w:end w:val="single" w:space="0" w:color="D3D3D3"/>
+            </w:tcBorders>
+          </w:tcPr>
+          <w:p>
+            <w:pPr>
+              <w:spacing w:before="0" w:after="60"/>
+              <w:keepNext/>
+              <w:jc w:val="start"/>
+            </w:pPr>
+            <w:r>
+              <w:rPr>
+                <w:rFonts w:ascii="Calibri" w:hAnsi="Calibri"/>
+                <w:sz w:val="20"/>
+              </w:rPr>
+              <w:t xml:space="default">    English &amp; Spanish</w:t>
+            </w:r>
+          </w:p>
+        </w:tc>
+        <w:tc>
+          <w:tcPr>
+            <w:tcBorders>
+              <w:top w:val="single" w:space="0" w:color="D3D3D3"/>
+              <w:bottom w:val="single" w:space="0" w:color="D3D3D3"/>
+              <w:start w:val="single" w:space="0" w:color="D3D3D3"/>
+              <w:end w:val="single" w:space="0" w:color="D3D3D3"/>
+            </w:tcBorders>
+          </w:tcPr>
+          <w:p>
+            <w:pPr>
+              <w:spacing w:before="0" w:after="60"/>
+              <w:keepNext/>
+              <w:jc w:val="center"/>
+            </w:pPr>
+            <w:r>
+              <w:rPr>
+                <w:rFonts w:ascii="Calibri" w:hAnsi="Calibri"/>
+                <w:sz w:val="20"/>
+              </w:rPr>
+              <w:t xml:space="default">317,982.2 (10%) </w:t>
+            </w:r>
+          </w:p>
+        </w:tc>
+        <w:tc>
+          <w:tcPr>
+            <w:tcBorders>
+              <w:top w:val="single" w:space="0" w:color="D3D3D3"/>
+              <w:bottom w:val="single" w:space="0" w:color="D3D3D3"/>
+              <w:start w:val="single" w:space="0" w:color="D3D3D3"/>
+              <w:end w:val="single" w:space="0" w:color="D3D3D3"/>
+            </w:tcBorders>
+          </w:tcPr>
+          <w:p>
+            <w:pPr>
+              <w:spacing w:before="0" w:after="60"/>
+              <w:keepNext/>
+              <w:jc w:val="center"/>
+            </w:pPr>
+            <w:r>
+              <w:rPr>
+                <w:rFonts w:ascii="Calibri" w:hAnsi="Calibri"/>
+                <w:sz w:val="20"/>
+              </w:rPr>
+              <w:t xml:space="default">655,395.5 (21%) </w:t>
+            </w:r>
+          </w:p>
+        </w:tc>
+      </w:tr>
+      <w:tr>
+        <w:trPr>
+          <w:cantSplit/>
+        </w:trPr>
+        <w:tc>
+          <w:tcPr>
+            <w:tcBorders>
+              <w:top w:val="single" w:space="0" w:color="D3D3D3"/>
+              <w:bottom w:val="single" w:space="0" w:color="D3D3D3"/>
+              <w:start w:val="single" w:space="0" w:color="D3D3D3"/>
+              <w:end w:val="single" w:space="0" w:color="D3D3D3"/>
+            </w:tcBorders>
+          </w:tcPr>
+          <w:p>
+            <w:pPr>
+              <w:spacing w:before="0" w:after="60"/>
+              <w:keepNext/>
+              <w:jc w:val="start"/>
+            </w:pPr>
+            <w:r>
+              <w:rPr>
+                <w:rFonts w:ascii="Calibri" w:hAnsi="Calibri"/>
+                <w:sz w:val="20"/>
+              </w:rPr>
+              <w:t xml:space="default">    English And One Other Language</w:t>
+            </w:r>
+          </w:p>
+        </w:tc>
+        <w:tc>
+          <w:tcPr>
+            <w:tcBorders>
+              <w:top w:val="single" w:space="0" w:color="D3D3D3"/>
+              <w:bottom w:val="single" w:space="0" w:color="D3D3D3"/>
+              <w:start w:val="single" w:space="0" w:color="D3D3D3"/>
+              <w:end w:val="single" w:space="0" w:color="D3D3D3"/>
+            </w:tcBorders>
+          </w:tcPr>
+          <w:p>
+            <w:pPr>
+              <w:spacing w:before="0" w:after="60"/>
+              <w:keepNext/>
+              <w:jc w:val="center"/>
+            </w:pPr>
+            <w:r>
+              <w:rPr>
+                <w:rFonts w:ascii="Calibri" w:hAnsi="Calibri"/>
+                <w:sz w:val="20"/>
+              </w:rPr>
+              <w:t xml:space="default">100,246.9 (3%) </w:t>
+            </w:r>
+          </w:p>
+        </w:tc>
+        <w:tc>
+          <w:tcPr>
+            <w:tcBorders>
+              <w:top w:val="single" w:space="0" w:color="D3D3D3"/>
+              <w:bottom w:val="single" w:space="0" w:color="D3D3D3"/>
+              <w:start w:val="single" w:space="0" w:color="D3D3D3"/>
+              <w:end w:val="single" w:space="0" w:color="D3D3D3"/>
+            </w:tcBorders>
+          </w:tcPr>
+          <w:p>
+            <w:pPr>
+              <w:spacing w:before="0" w:after="60"/>
+              <w:keepNext/>
+              <w:jc w:val="center"/>
+            </w:pPr>
+            <w:r>
+              <w:rPr>
+                <w:rFonts w:ascii="Calibri" w:hAnsi="Calibri"/>
+                <w:sz w:val="20"/>
+              </w:rPr>
+              <w:t xml:space="default">153,308.7 (5%) </w:t>
+            </w:r>
+          </w:p>
+        </w:tc>
+      </w:tr>
+      <w:tr>
+        <w:trPr>
+          <w:cantSplit/>
+        </w:trPr>
+        <w:tc>
+          <w:tcPr>
+            <w:tcBorders>
+              <w:top w:val="single" w:space="0" w:color="D3D3D3"/>
+              <w:bottom w:val="single" w:space="0" w:color="D3D3D3"/>
+              <w:start w:val="single" w:space="0" w:color="D3D3D3"/>
+              <w:end w:val="single" w:space="0" w:color="D3D3D3"/>
+            </w:tcBorders>
+          </w:tcPr>
+          <w:p>
+            <w:pPr>
+              <w:spacing w:before="0" w:after="60"/>
+              <w:keepNext/>
+              <w:jc w:val="start"/>
+            </w:pPr>
+            <w:r>
+              <w:rPr>
+                <w:rFonts w:ascii="Calibri" w:hAnsi="Calibri"/>
+                <w:sz w:val="20"/>
+              </w:rPr>
+              <w:t xml:space="default">    Other Languages (2+)</w:t>
+            </w:r>
+          </w:p>
+        </w:tc>
+        <w:tc>
+          <w:tcPr>
+            <w:tcBorders>
+              <w:top w:val="single" w:space="0" w:color="D3D3D3"/>
+              <w:bottom w:val="single" w:space="0" w:color="D3D3D3"/>
+              <w:start w:val="single" w:space="0" w:color="D3D3D3"/>
+              <w:end w:val="single" w:space="0" w:color="D3D3D3"/>
+            </w:tcBorders>
+          </w:tcPr>
+          <w:p>
+            <w:pPr>
+              <w:spacing w:before="0" w:after="60"/>
+              <w:keepNext/>
+              <w:jc w:val="center"/>
+            </w:pPr>
+            <w:r>
+              <w:rPr>
+                <w:rFonts w:ascii="Calibri" w:hAnsi="Calibri"/>
+                <w:sz w:val="20"/>
+              </w:rPr>
+              <w:t xml:space="default">24,756.97 (1%) </w:t>
+            </w:r>
+          </w:p>
+        </w:tc>
+        <w:tc>
+          <w:tcPr>
+            <w:tcBorders>
+              <w:top w:val="single" w:space="0" w:color="D3D3D3"/>
+              <w:bottom w:val="single" w:space="0" w:color="D3D3D3"/>
+              <w:start w:val="single" w:space="0" w:color="D3D3D3"/>
+              <w:end w:val="single" w:space="0" w:color="D3D3D3"/>
+            </w:tcBorders>
+          </w:tcPr>
+          <w:p>
+            <w:pPr>
+              <w:spacing w:before="0" w:after="60"/>
+              <w:keepNext/>
+              <w:jc w:val="center"/>
+            </w:pPr>
+            <w:r>
+              <w:rPr>
+                <w:rFonts w:ascii="Calibri" w:hAnsi="Calibri"/>
+                <w:sz w:val="20"/>
+              </w:rPr>
+              <w:t xml:space="default">39,102.78 (1%) </w:t>
+            </w:r>
+          </w:p>
+        </w:tc>
+      </w:tr>
+      <w:tr>
+        <w:trPr>
+          <w:cantSplit/>
+        </w:trPr>
+        <w:tc>
+          <w:tcPr>
+            <w:tcBorders>
+              <w:top w:val="single" w:space="0" w:color="D3D3D3"/>
+              <w:bottom w:val="single" w:space="0" w:color="D3D3D3"/>
+              <w:start w:val="single" w:space="0" w:color="D3D3D3"/>
+              <w:end w:val="single" w:space="0" w:color="D3D3D3"/>
+            </w:tcBorders>
+          </w:tcPr>
+          <w:p>
+            <w:pPr>
+              <w:spacing w:before="0" w:after="60"/>
+              <w:keepNext/>
+              <w:jc w:val="start"/>
+            </w:pPr>
+            <w:r>
+              <w:rPr>
+                <w:rFonts w:ascii="Calibri" w:hAnsi="Calibri"/>
+                <w:sz w:val="20"/>
+                <w:b w:val="true"/>
+              </w:rPr>
+              <w:t xml:space="default">Rural/Urban (Claritas ZIP, 2-level)</w:t>
+            </w:r>
+          </w:p>
+        </w:tc>
+        <w:tc>
+          <w:tcPr>
+            <w:tcBorders>
+              <w:top w:val="single" w:space="0" w:color="D3D3D3"/>
+              <w:bottom w:val="single" w:space="0" w:color="D3D3D3"/>
+              <w:start w:val="single" w:space="0" w:color="D3D3D3"/>
+              <w:end w:val="single" w:space="0" w:color="D3D3D3"/>
+            </w:tcBorders>
+          </w:tcPr>
+          <w:p>
+            <w:pPr>
+              <w:spacing w:before="0" w:after="60"/>
+              <w:keepNext/>
+              <w:jc w:val="center"/>
+            </w:pPr>
+            <w:r>
+              <w:rPr>
+                <w:rFonts w:ascii="Calibri" w:hAnsi="Calibri"/>
+                <w:sz w:val="20"/>
+              </w:rPr>
+              <w:t xml:space="default"/>
+            </w:r>
+          </w:p>
+        </w:tc>
+        <w:tc>
+          <w:tcPr>
+            <w:tcBorders>
+              <w:top w:val="single" w:space="0" w:color="D3D3D3"/>
+              <w:bottom w:val="single" w:space="0" w:color="D3D3D3"/>
+              <w:start w:val="single" w:space="0" w:color="D3D3D3"/>
+              <w:end w:val="single" w:space="0" w:color="D3D3D3"/>
+            </w:tcBorders>
+          </w:tcPr>
+          <w:p>
+            <w:pPr>
+              <w:spacing w:before="0" w:after="60"/>
+              <w:keepNext/>
+              <w:jc w:val="center"/>
+            </w:pPr>
+            <w:r>
+              <w:rPr>
+                <w:rFonts w:ascii="Calibri" w:hAnsi="Calibri"/>
+                <w:sz w:val="20"/>
+              </w:rPr>
+              <w:t xml:space="default"/>
+            </w:r>
+          </w:p>
+        </w:tc>
+      </w:tr>
+      <w:tr>
+        <w:trPr>
+          <w:cantSplit/>
+        </w:trPr>
+        <w:tc>
+          <w:tcPr>
+            <w:tcBorders>
+              <w:top w:val="single" w:space="0" w:color="D3D3D3"/>
+              <w:bottom w:val="single" w:space="0" w:color="D3D3D3"/>
+              <w:start w:val="single" w:space="0" w:color="D3D3D3"/>
+              <w:end w:val="single" w:space="0" w:color="D3D3D3"/>
+            </w:tcBorders>
+          </w:tcPr>
+          <w:p>
+            <w:pPr>
+              <w:spacing w:before="0" w:after="60"/>
+              <w:keepNext/>
+              <w:jc w:val="start"/>
+            </w:pPr>
+            <w:r>
+              <w:rPr>
+                <w:rFonts w:ascii="Calibri" w:hAnsi="Calibri"/>
+                <w:sz w:val="20"/>
+              </w:rPr>
+              <w:t xml:space="default">    Urban</w:t>
+            </w:r>
+          </w:p>
+        </w:tc>
+        <w:tc>
+          <w:tcPr>
+            <w:tcBorders>
+              <w:top w:val="single" w:space="0" w:color="D3D3D3"/>
+              <w:bottom w:val="single" w:space="0" w:color="D3D3D3"/>
+              <w:start w:val="single" w:space="0" w:color="D3D3D3"/>
+              <w:end w:val="single" w:space="0" w:color="D3D3D3"/>
+            </w:tcBorders>
+          </w:tcPr>
+          <w:p>
+            <w:pPr>
+              <w:spacing w:before="0" w:after="60"/>
+              <w:keepNext/>
+              <w:jc w:val="center"/>
+            </w:pPr>
+            <w:r>
+              <w:rPr>
+                <w:rFonts w:ascii="Calibri" w:hAnsi="Calibri"/>
+                <w:sz w:val="20"/>
+              </w:rPr>
+              <w:t xml:space="default">1,009,102 (33%) </w:t>
+            </w:r>
+          </w:p>
+        </w:tc>
+        <w:tc>
+          <w:tcPr>
+            <w:tcBorders>
+              <w:top w:val="single" w:space="0" w:color="D3D3D3"/>
+              <w:bottom w:val="single" w:space="0" w:color="D3D3D3"/>
+              <w:start w:val="single" w:space="0" w:color="D3D3D3"/>
+              <w:end w:val="single" w:space="0" w:color="D3D3D3"/>
+            </w:tcBorders>
+          </w:tcPr>
+          <w:p>
+            <w:pPr>
+              <w:spacing w:before="0" w:after="60"/>
+              <w:keepNext/>
+              <w:jc w:val="center"/>
+            </w:pPr>
+            <w:r>
+              <w:rPr>
+                <w:rFonts w:ascii="Calibri" w:hAnsi="Calibri"/>
+                <w:sz w:val="20"/>
+              </w:rPr>
+              <w:t xml:space="default">1,781,161 (58%) </w:t>
+            </w:r>
+          </w:p>
+        </w:tc>
+      </w:tr>
+      <w:tr>
+        <w:trPr>
+          <w:cantSplit/>
+        </w:trPr>
+        <w:tc>
+          <w:tcPr>
+            <w:tcBorders>
+              <w:top w:val="single" w:space="0" w:color="D3D3D3"/>
+              <w:bottom w:val="single" w:space="0" w:color="D3D3D3"/>
+              <w:start w:val="single" w:space="0" w:color="D3D3D3"/>
+              <w:end w:val="single" w:space="0" w:color="D3D3D3"/>
+            </w:tcBorders>
+          </w:tcPr>
+          <w:p>
+            <w:pPr>
+              <w:spacing w:before="0" w:after="60"/>
+              <w:keepNext/>
+              <w:jc w:val="start"/>
+            </w:pPr>
+            <w:r>
+              <w:rPr>
+                <w:rFonts w:ascii="Calibri" w:hAnsi="Calibri"/>
+                <w:sz w:val="20"/>
+              </w:rPr>
+              <w:t xml:space="default">    Rural</w:t>
+            </w:r>
+          </w:p>
+        </w:tc>
+        <w:tc>
+          <w:tcPr>
+            <w:tcBorders>
+              <w:top w:val="single" w:space="0" w:color="D3D3D3"/>
+              <w:bottom w:val="single" w:space="0" w:color="D3D3D3"/>
+              <w:start w:val="single" w:space="0" w:color="D3D3D3"/>
+              <w:end w:val="single" w:space="0" w:color="D3D3D3"/>
+            </w:tcBorders>
+          </w:tcPr>
+          <w:p>
+            <w:pPr>
+              <w:spacing w:before="0" w:after="60"/>
+              <w:keepNext/>
+              <w:jc w:val="center"/>
+            </w:pPr>
+            <w:r>
+              <w:rPr>
+                <w:rFonts w:ascii="Calibri" w:hAnsi="Calibri"/>
+                <w:sz w:val="20"/>
+              </w:rPr>
+              <w:t xml:space="default">80,453.4 (3%) </w:t>
+            </w:r>
+          </w:p>
+        </w:tc>
+        <w:tc>
+          <w:tcPr>
+            <w:tcBorders>
+              <w:top w:val="single" w:space="0" w:color="D3D3D3"/>
+              <w:bottom w:val="single" w:space="0" w:color="D3D3D3"/>
+              <w:start w:val="single" w:space="0" w:color="D3D3D3"/>
+              <w:end w:val="single" w:space="0" w:color="D3D3D3"/>
+            </w:tcBorders>
+          </w:tcPr>
+          <w:p>
+            <w:pPr>
+              <w:spacing w:before="0" w:after="60"/>
+              <w:keepNext/>
+              <w:jc w:val="center"/>
+            </w:pPr>
+            <w:r>
+              <w:rPr>
+                <w:rFonts w:ascii="Calibri" w:hAnsi="Calibri"/>
+                <w:sz w:val="20"/>
+              </w:rPr>
+              <w:t xml:space="default">222,697.2 (7%) </w:t>
+            </w:r>
+          </w:p>
+        </w:tc>
+      </w:tr>
+      <w:tr>
+        <w:trPr>
+          <w:cantSplit/>
+        </w:trPr>
+        <w:tc>
+          <w:tcPr>
             <w:gridSpan w:val="3"/>
           </w:tcPr>
           <w:p>
@@ -2401,6 +3065,38 @@
                 <w:rFonts w:ascii="Calibri" w:hAnsi="Calibri"/>
                 <w:sz w:val="20"/>
               </w:rPr>
+              <w:t xml:space="default">1</w:t>
+            </w:r>
+            <w:r>
+              <w:rPr>
+                <w:rFonts w:ascii="Calibri" w:hAnsi="Calibri"/>
+                <w:sz w:val="20"/>
+              </w:rPr>
+              <w:t xml:space="default">Mean (SD); N (%) </w:t>
+            </w:r>
+          </w:p>
+        </w:tc>
+      </w:tr>
+      <w:tr>
+        <w:trPr>
+          <w:cantSplit/>
+        </w:trPr>
+        <w:tc>
+          <w:tcPr>
+            <w:gridSpan w:val="3"/>
+          </w:tcPr>
+          <w:p>
+            <w:pPr>
+              <w:spacing w:before="0" w:after="60"/>
+              <w:keepNext/>
+            </w:pPr>
+            <w:r>
+              <w:rPr>
+                <w:vertAlign w:val="superscript"/>
+                <w:i/>
+                <w:rFonts w:ascii="Calibri" w:hAnsi="Calibri"/>
+                <w:sz w:val="20"/>
+              </w:rPr>
               <w:t xml:space="default">2</w:t>
             </w:r>
             <w:r>
@@ -2408,7 +3104,7 @@
                 <w:rFonts w:ascii="Calibri" w:hAnsi="Calibri"/>
                 <w:sz w:val="20"/>
               </w:rPr>
-              <w:t xml:space="default">All totals and percentages are based on values from sample weights. There are a total of 3,122 observations in the raw data. Percentages across all values of one variable sum to approximately 100% due to rounding</w:t>
+              <w:t xml:space="default">All totals and percentages are based on values from sample weights. There are a total of 3,122 observations in the unweighted data. Percentages across all values of one variable sum to approximately 100% due to rounding</w:t>
             </w:r>
           </w:p>
         </w:tc>

</xml_diff>